<commit_message>
Editado o documento do projeto (Documentação -SMI) com algumas informações da 'introdução'
</commit_message>
<xml_diff>
--- a/Arquivos da Blackboard/DOCUMENTAÇÃO - SMI.docx
+++ b/Arquivos da Blackboard/DOCUMENTAÇÃO - SMI.docx
@@ -94,25 +94,83 @@
     <w:p>
       <w:pPr>
         <w:spacing w:before="100" w:beforeAutospacing="1" w:after="100" w:afterAutospacing="1" w:line="240" w:lineRule="auto"/>
-        <w:jc w:val="both"/>
+        <w:jc w:val="center"/>
         <w:outlineLvl w:val="1"/>
         <w:rPr>
           <w:rFonts w:ascii="Times New Roman" w:eastAsia="Times New Roman" w:hAnsi="Times New Roman" w:cs="Times New Roman"/>
-          <w:bCs/>
-          <w:sz w:val="24"/>
-          <w:szCs w:val="24"/>
-          <w:lang w:eastAsia="pt-BR"/>
-        </w:rPr>
-      </w:pPr>
-      <w:r>
-        <w:rPr>
-          <w:rFonts w:ascii="Times New Roman" w:eastAsia="Times New Roman" w:hAnsi="Times New Roman" w:cs="Times New Roman"/>
-          <w:bCs/>
-          <w:sz w:val="24"/>
-          <w:szCs w:val="24"/>
-          <w:lang w:eastAsia="pt-BR"/>
-        </w:rPr>
-        <w:t xml:space="preserve">Indicar detalhes da empresa (nome fantasia, </w:t>
+          <w:b/>
+          <w:bCs/>
+          <w:sz w:val="24"/>
+          <w:szCs w:val="24"/>
+          <w:lang w:eastAsia="pt-BR"/>
+        </w:rPr>
+      </w:pPr>
+      <w:r>
+        <w:rPr>
+          <w:rFonts w:ascii="Times New Roman" w:eastAsia="Times New Roman" w:hAnsi="Times New Roman" w:cs="Times New Roman"/>
+          <w:b/>
+          <w:bCs/>
+          <w:sz w:val="24"/>
+          <w:szCs w:val="24"/>
+          <w:lang w:eastAsia="pt-BR"/>
+        </w:rPr>
+        <w:br/>
+        <w:t>&lt;NOME&gt;</w:t>
+      </w:r>
+    </w:p>
+    <w:p>
+      <w:pPr>
+        <w:spacing w:before="100" w:beforeAutospacing="1" w:after="100" w:afterAutospacing="1" w:line="240" w:lineRule="auto"/>
+        <w:outlineLvl w:val="1"/>
+        <w:rPr>
+          <w:rFonts w:ascii="Times New Roman" w:eastAsia="Times New Roman" w:hAnsi="Times New Roman" w:cs="Times New Roman"/>
+          <w:b/>
+          <w:bCs/>
+          <w:sz w:val="24"/>
+          <w:szCs w:val="24"/>
+          <w:lang w:eastAsia="pt-BR"/>
+        </w:rPr>
+      </w:pPr>
+      <w:r>
+        <w:rPr>
+          <w:rFonts w:ascii="Times New Roman" w:eastAsia="Times New Roman" w:hAnsi="Times New Roman" w:cs="Times New Roman"/>
+          <w:b/>
+          <w:bCs/>
+          <w:sz w:val="24"/>
+          <w:szCs w:val="24"/>
+          <w:lang w:eastAsia="pt-BR"/>
+        </w:rPr>
+        <w:t>Integrantes:</w:t>
+      </w:r>
+      <w:r>
+        <w:rPr>
+          <w:rFonts w:ascii="Times New Roman" w:eastAsia="Times New Roman" w:hAnsi="Times New Roman" w:cs="Times New Roman"/>
+          <w:bCs/>
+          <w:sz w:val="24"/>
+          <w:szCs w:val="24"/>
+          <w:lang w:eastAsia="pt-BR"/>
+        </w:rPr>
+        <w:t xml:space="preserve"> Daniel Rocha da cruz</w:t>
+      </w:r>
+      <w:r>
+        <w:rPr>
+          <w:rFonts w:ascii="Times New Roman" w:eastAsia="Times New Roman" w:hAnsi="Times New Roman" w:cs="Times New Roman"/>
+          <w:bCs/>
+          <w:sz w:val="24"/>
+          <w:szCs w:val="24"/>
+          <w:lang w:eastAsia="pt-BR"/>
+        </w:rPr>
+        <w:t>;</w:t>
+      </w:r>
+      <w:r>
+        <w:rPr>
+          <w:rFonts w:ascii="Times New Roman" w:eastAsia="Times New Roman" w:hAnsi="Times New Roman" w:cs="Times New Roman"/>
+          <w:bCs/>
+          <w:sz w:val="24"/>
+          <w:szCs w:val="24"/>
+          <w:lang w:eastAsia="pt-BR"/>
+        </w:rPr>
+        <w:t xml:space="preserve"> Fabiana da Hora </w:t>
       </w:r>
       <w:proofErr w:type="spellStart"/>
       <w:r>
@@ -123,7 +181,7 @@
           <w:szCs w:val="24"/>
           <w:lang w:eastAsia="pt-BR"/>
         </w:rPr>
-        <w:t>CNAEs</w:t>
+        <w:t>Gaspari</w:t>
       </w:r>
       <w:proofErr w:type="spellEnd"/>
       <w:r>
@@ -134,7 +192,69 @@
           <w:szCs w:val="24"/>
           <w:lang w:eastAsia="pt-BR"/>
         </w:rPr>
-        <w:t xml:space="preserve"> para desenvolvimento de software, visão, valores e missão caso tenha, objetivo da empresa, e nome dos integrantes da equipe.</w:t>
+        <w:t>;</w:t>
+      </w:r>
+      <w:r>
+        <w:rPr>
+          <w:rFonts w:ascii="Times New Roman" w:eastAsia="Times New Roman" w:hAnsi="Times New Roman" w:cs="Times New Roman"/>
+          <w:bCs/>
+          <w:sz w:val="24"/>
+          <w:szCs w:val="24"/>
+          <w:lang w:eastAsia="pt-BR"/>
+        </w:rPr>
+        <w:t xml:space="preserve"> Jaqueline da </w:t>
+      </w:r>
+      <w:proofErr w:type="gramStart"/>
+      <w:r>
+        <w:rPr>
+          <w:rFonts w:ascii="Times New Roman" w:eastAsia="Times New Roman" w:hAnsi="Times New Roman" w:cs="Times New Roman"/>
+          <w:bCs/>
+          <w:sz w:val="24"/>
+          <w:szCs w:val="24"/>
+          <w:lang w:eastAsia="pt-BR"/>
+        </w:rPr>
+        <w:t>Cruz  Miranda</w:t>
+      </w:r>
+      <w:proofErr w:type="gramEnd"/>
+      <w:r>
+        <w:rPr>
+          <w:rFonts w:ascii="Times New Roman" w:eastAsia="Times New Roman" w:hAnsi="Times New Roman" w:cs="Times New Roman"/>
+          <w:bCs/>
+          <w:sz w:val="24"/>
+          <w:szCs w:val="24"/>
+          <w:lang w:eastAsia="pt-BR"/>
+        </w:rPr>
+        <w:t>;</w:t>
+      </w:r>
+      <w:r>
+        <w:rPr>
+          <w:rFonts w:ascii="Times New Roman" w:eastAsia="Times New Roman" w:hAnsi="Times New Roman" w:cs="Times New Roman"/>
+          <w:bCs/>
+          <w:sz w:val="24"/>
+          <w:szCs w:val="24"/>
+          <w:lang w:eastAsia="pt-BR"/>
+        </w:rPr>
+        <w:t xml:space="preserve"> Matheus Garcia Costa</w:t>
+      </w:r>
+      <w:r>
+        <w:rPr>
+          <w:rFonts w:ascii="Times New Roman" w:eastAsia="Times New Roman" w:hAnsi="Times New Roman" w:cs="Times New Roman"/>
+          <w:bCs/>
+          <w:sz w:val="24"/>
+          <w:szCs w:val="24"/>
+          <w:lang w:eastAsia="pt-BR"/>
+        </w:rPr>
+        <w:t>;</w:t>
+      </w:r>
+      <w:r>
+        <w:rPr>
+          <w:rFonts w:ascii="Times New Roman" w:eastAsia="Times New Roman" w:hAnsi="Times New Roman" w:cs="Times New Roman"/>
+          <w:bCs/>
+          <w:sz w:val="24"/>
+          <w:szCs w:val="24"/>
+          <w:lang w:eastAsia="pt-BR"/>
+        </w:rPr>
+        <w:t xml:space="preserve"> Nathan.</w:t>
       </w:r>
     </w:p>
     <w:p>
@@ -153,12 +273,44 @@
       <w:r>
         <w:rPr>
           <w:rFonts w:ascii="Times New Roman" w:eastAsia="Times New Roman" w:hAnsi="Times New Roman" w:cs="Times New Roman"/>
-          <w:bCs/>
-          <w:sz w:val="24"/>
-          <w:szCs w:val="24"/>
-          <w:lang w:eastAsia="pt-BR"/>
-        </w:rPr>
-        <w:t xml:space="preserve">A Classificação Nacional de Atividades Econômicas (CNAE) para desenvolvimento de software varia de acordo com o tipo de software desenvolvido: </w:t>
+          <w:b/>
+          <w:bCs/>
+          <w:sz w:val="24"/>
+          <w:szCs w:val="24"/>
+          <w:lang w:eastAsia="pt-BR"/>
+        </w:rPr>
+        <w:t>M</w:t>
+      </w:r>
+      <w:r>
+        <w:rPr>
+          <w:rFonts w:ascii="Times New Roman" w:eastAsia="Times New Roman" w:hAnsi="Times New Roman" w:cs="Times New Roman"/>
+          <w:b/>
+          <w:bCs/>
+          <w:sz w:val="24"/>
+          <w:szCs w:val="24"/>
+          <w:lang w:eastAsia="pt-BR"/>
+        </w:rPr>
+        <w:t>issão:</w:t>
+      </w:r>
+      <w:r>
+        <w:rPr>
+          <w:rFonts w:ascii="Times New Roman" w:eastAsia="Times New Roman" w:hAnsi="Times New Roman" w:cs="Times New Roman"/>
+          <w:bCs/>
+          <w:sz w:val="24"/>
+          <w:szCs w:val="24"/>
+          <w:lang w:eastAsia="pt-BR"/>
+        </w:rPr>
+        <w:t xml:space="preserve"> </w:t>
+      </w:r>
+      <w:r>
+        <w:rPr>
+          <w:rFonts w:ascii="Times New Roman" w:eastAsia="Times New Roman" w:hAnsi="Times New Roman" w:cs="Times New Roman"/>
+          <w:bCs/>
+          <w:sz w:val="24"/>
+          <w:szCs w:val="24"/>
+          <w:lang w:eastAsia="pt-BR"/>
+        </w:rPr>
+        <w:t>Desenvolver soluções inovadoras que atendam às necessidades emergentes garantindo a entrega de produtos de alta qualidade, com foco na excelência técnica e na satisfação do cliente.</w:t>
       </w:r>
     </w:p>
     <w:p>
@@ -177,16 +329,106 @@
       <w:r>
         <w:rPr>
           <w:rFonts w:ascii="Times New Roman" w:eastAsia="Times New Roman" w:hAnsi="Times New Roman" w:cs="Times New Roman"/>
-          <w:bCs/>
-          <w:sz w:val="24"/>
-          <w:szCs w:val="24"/>
-          <w:lang w:eastAsia="pt-BR"/>
-        </w:rPr>
-        <w:t xml:space="preserve">6202-3/00: Desenvolvimento e licenciamento de programas de computador customizáveis </w:t>
-      </w:r>
-    </w:p>
-    <w:p>
-      <w:pPr>
+          <w:b/>
+          <w:bCs/>
+          <w:sz w:val="24"/>
+          <w:szCs w:val="24"/>
+          <w:lang w:eastAsia="pt-BR"/>
+        </w:rPr>
+        <w:t>V</w:t>
+      </w:r>
+      <w:r>
+        <w:rPr>
+          <w:rFonts w:ascii="Times New Roman" w:eastAsia="Times New Roman" w:hAnsi="Times New Roman" w:cs="Times New Roman"/>
+          <w:b/>
+          <w:bCs/>
+          <w:sz w:val="24"/>
+          <w:szCs w:val="24"/>
+          <w:lang w:eastAsia="pt-BR"/>
+        </w:rPr>
+        <w:t>isão:</w:t>
+      </w:r>
+      <w:r>
+        <w:rPr>
+          <w:rFonts w:ascii="Times New Roman" w:eastAsia="Times New Roman" w:hAnsi="Times New Roman" w:cs="Times New Roman"/>
+          <w:bCs/>
+          <w:sz w:val="24"/>
+          <w:szCs w:val="24"/>
+          <w:lang w:eastAsia="pt-BR"/>
+        </w:rPr>
+        <w:t xml:space="preserve"> </w:t>
+      </w:r>
+      <w:r>
+        <w:rPr>
+          <w:rFonts w:ascii="Times New Roman" w:eastAsia="Times New Roman" w:hAnsi="Times New Roman" w:cs="Times New Roman"/>
+          <w:bCs/>
+          <w:sz w:val="24"/>
+          <w:szCs w:val="24"/>
+          <w:lang w:eastAsia="pt-BR"/>
+        </w:rPr>
+        <w:t>Ser referência em tecnologia, oferecendo produtos de alta qualidade que superam as expectativas dos clientes e promovem a inovação contínua</w:t>
+      </w:r>
+      <w:r>
+        <w:rPr>
+          <w:rFonts w:ascii="Times New Roman" w:eastAsia="Times New Roman" w:hAnsi="Times New Roman" w:cs="Times New Roman"/>
+          <w:bCs/>
+          <w:sz w:val="24"/>
+          <w:szCs w:val="24"/>
+          <w:lang w:eastAsia="pt-BR"/>
+        </w:rPr>
+        <w:br/>
+      </w:r>
+      <w:r>
+        <w:rPr>
+          <w:rFonts w:ascii="Times New Roman" w:eastAsia="Times New Roman" w:hAnsi="Times New Roman" w:cs="Times New Roman"/>
+          <w:b/>
+          <w:bCs/>
+          <w:sz w:val="24"/>
+          <w:szCs w:val="24"/>
+          <w:lang w:eastAsia="pt-BR"/>
+        </w:rPr>
+        <w:t>V</w:t>
+      </w:r>
+      <w:r>
+        <w:rPr>
+          <w:rFonts w:ascii="Times New Roman" w:eastAsia="Times New Roman" w:hAnsi="Times New Roman" w:cs="Times New Roman"/>
+          <w:b/>
+          <w:bCs/>
+          <w:sz w:val="24"/>
+          <w:szCs w:val="24"/>
+          <w:lang w:eastAsia="pt-BR"/>
+        </w:rPr>
+        <w:t>alores</w:t>
+      </w:r>
+      <w:r>
+        <w:rPr>
+          <w:rFonts w:ascii="Times New Roman" w:eastAsia="Times New Roman" w:hAnsi="Times New Roman" w:cs="Times New Roman"/>
+          <w:b/>
+          <w:bCs/>
+          <w:sz w:val="24"/>
+          <w:szCs w:val="24"/>
+          <w:lang w:eastAsia="pt-BR"/>
+        </w:rPr>
+        <w:t>:</w:t>
+      </w:r>
+      <w:r>
+        <w:rPr>
+          <w:rFonts w:ascii="Times New Roman" w:eastAsia="Times New Roman" w:hAnsi="Times New Roman" w:cs="Times New Roman"/>
+          <w:bCs/>
+          <w:sz w:val="24"/>
+          <w:szCs w:val="24"/>
+          <w:lang w:eastAsia="pt-BR"/>
+        </w:rPr>
+        <w:t xml:space="preserve"> </w:t>
+      </w:r>
+    </w:p>
+    <w:p>
+      <w:pPr>
+        <w:pStyle w:val="PargrafodaLista"/>
+        <w:numPr>
+          <w:ilvl w:val="0"/>
+          <w:numId w:val="15"/>
+        </w:numPr>
         <w:spacing w:after="0" w:line="240" w:lineRule="auto"/>
         <w:jc w:val="both"/>
         <w:outlineLvl w:val="1"/>
@@ -206,11 +448,16 @@
           <w:szCs w:val="24"/>
           <w:lang w:eastAsia="pt-BR"/>
         </w:rPr>
-        <w:t xml:space="preserve">6201-5/01: Desenvolvimento de softwares sob encomenda </w:t>
-      </w:r>
-    </w:p>
-    <w:p>
-      <w:pPr>
+        <w:t>Inovação: Promover a criatividade e a busca constante por novas soluções tecnológicas.</w:t>
+      </w:r>
+    </w:p>
+    <w:p>
+      <w:pPr>
+        <w:pStyle w:val="PargrafodaLista"/>
+        <w:numPr>
+          <w:ilvl w:val="0"/>
+          <w:numId w:val="15"/>
+        </w:numPr>
         <w:spacing w:after="0" w:line="240" w:lineRule="auto"/>
         <w:jc w:val="both"/>
         <w:outlineLvl w:val="1"/>
@@ -230,7 +477,191 @@
           <w:szCs w:val="24"/>
           <w:lang w:eastAsia="pt-BR"/>
         </w:rPr>
-        <w:t xml:space="preserve">6203-1/00: Desenvolvimento e licenciamento de programas de computador não customizáveis </w:t>
+        <w:t>Excelência: Compromisso com a qualidade e a melhoria contínua em todos os aspectos do nosso trabalho.</w:t>
+      </w:r>
+    </w:p>
+    <w:p>
+      <w:pPr>
+        <w:pStyle w:val="PargrafodaLista"/>
+        <w:numPr>
+          <w:ilvl w:val="0"/>
+          <w:numId w:val="15"/>
+        </w:numPr>
+        <w:spacing w:after="0" w:line="240" w:lineRule="auto"/>
+        <w:jc w:val="both"/>
+        <w:outlineLvl w:val="1"/>
+        <w:rPr>
+          <w:rFonts w:ascii="Times New Roman" w:eastAsia="Times New Roman" w:hAnsi="Times New Roman" w:cs="Times New Roman"/>
+          <w:bCs/>
+          <w:sz w:val="24"/>
+          <w:szCs w:val="24"/>
+          <w:lang w:eastAsia="pt-BR"/>
+        </w:rPr>
+      </w:pPr>
+      <w:r>
+        <w:rPr>
+          <w:rFonts w:ascii="Times New Roman" w:eastAsia="Times New Roman" w:hAnsi="Times New Roman" w:cs="Times New Roman"/>
+          <w:bCs/>
+          <w:sz w:val="24"/>
+          <w:szCs w:val="24"/>
+          <w:lang w:eastAsia="pt-BR"/>
+        </w:rPr>
+        <w:t>Foco no Cliente: Colocar as necessidades e a satisfação do cliente no centro de tudo o que fazemos.</w:t>
+      </w:r>
+    </w:p>
+    <w:p>
+      <w:pPr>
+        <w:spacing w:after="0" w:line="240" w:lineRule="auto"/>
+        <w:jc w:val="both"/>
+        <w:outlineLvl w:val="1"/>
+        <w:rPr>
+          <w:rFonts w:ascii="Times New Roman" w:eastAsia="Times New Roman" w:hAnsi="Times New Roman" w:cs="Times New Roman"/>
+          <w:bCs/>
+          <w:sz w:val="24"/>
+          <w:szCs w:val="24"/>
+          <w:lang w:eastAsia="pt-BR"/>
+        </w:rPr>
+      </w:pPr>
+    </w:p>
+    <w:p>
+      <w:pPr>
+        <w:spacing w:after="0" w:line="240" w:lineRule="auto"/>
+        <w:jc w:val="both"/>
+        <w:outlineLvl w:val="1"/>
+        <w:rPr>
+          <w:rFonts w:ascii="Times New Roman" w:eastAsia="Times New Roman" w:hAnsi="Times New Roman" w:cs="Times New Roman"/>
+          <w:bCs/>
+          <w:sz w:val="24"/>
+          <w:szCs w:val="24"/>
+          <w:lang w:eastAsia="pt-BR"/>
+        </w:rPr>
+      </w:pPr>
+      <w:r>
+        <w:rPr>
+          <w:rFonts w:ascii="Times New Roman" w:eastAsia="Times New Roman" w:hAnsi="Times New Roman" w:cs="Times New Roman"/>
+          <w:bCs/>
+          <w:sz w:val="24"/>
+          <w:szCs w:val="24"/>
+          <w:lang w:eastAsia="pt-BR"/>
+        </w:rPr>
+        <w:t xml:space="preserve">A Classificação Nacional de Atividades Econômicas (CNAE) para desenvolvimento de software varia de acordo com o tipo de software desenvolvido: </w:t>
+      </w:r>
+    </w:p>
+    <w:p>
+      <w:pPr>
+        <w:spacing w:after="0" w:line="240" w:lineRule="auto"/>
+        <w:jc w:val="both"/>
+        <w:outlineLvl w:val="1"/>
+        <w:rPr>
+          <w:rFonts w:ascii="Times New Roman" w:eastAsia="Times New Roman" w:hAnsi="Times New Roman" w:cs="Times New Roman"/>
+          <w:bCs/>
+          <w:sz w:val="24"/>
+          <w:szCs w:val="24"/>
+          <w:lang w:eastAsia="pt-BR"/>
+        </w:rPr>
+      </w:pPr>
+      <w:r>
+        <w:rPr>
+          <w:rFonts w:ascii="Times New Roman" w:eastAsia="Times New Roman" w:hAnsi="Times New Roman" w:cs="Times New Roman"/>
+          <w:b/>
+          <w:bCs/>
+          <w:sz w:val="24"/>
+          <w:szCs w:val="24"/>
+          <w:lang w:eastAsia="pt-BR"/>
+        </w:rPr>
+        <w:t>6202-3/00:</w:t>
+      </w:r>
+      <w:r>
+        <w:rPr>
+          <w:rFonts w:ascii="Times New Roman" w:eastAsia="Times New Roman" w:hAnsi="Times New Roman" w:cs="Times New Roman"/>
+          <w:bCs/>
+          <w:sz w:val="24"/>
+          <w:szCs w:val="24"/>
+          <w:lang w:eastAsia="pt-BR"/>
+        </w:rPr>
+        <w:t xml:space="preserve"> Desenvolvimento e licenciamento de programas de computador customizáveis </w:t>
+      </w:r>
+    </w:p>
+    <w:p>
+      <w:pPr>
+        <w:spacing w:after="0" w:line="240" w:lineRule="auto"/>
+        <w:jc w:val="both"/>
+        <w:outlineLvl w:val="1"/>
+        <w:rPr>
+          <w:rFonts w:ascii="Times New Roman" w:eastAsia="Times New Roman" w:hAnsi="Times New Roman" w:cs="Times New Roman"/>
+          <w:bCs/>
+          <w:sz w:val="24"/>
+          <w:szCs w:val="24"/>
+          <w:lang w:eastAsia="pt-BR"/>
+        </w:rPr>
+      </w:pPr>
+      <w:r>
+        <w:rPr>
+          <w:rFonts w:ascii="Times New Roman" w:eastAsia="Times New Roman" w:hAnsi="Times New Roman" w:cs="Times New Roman"/>
+          <w:b/>
+          <w:bCs/>
+          <w:sz w:val="24"/>
+          <w:szCs w:val="24"/>
+          <w:lang w:eastAsia="pt-BR"/>
+        </w:rPr>
+        <w:t>6201-5/01:</w:t>
+      </w:r>
+      <w:r>
+        <w:rPr>
+          <w:rFonts w:ascii="Times New Roman" w:eastAsia="Times New Roman" w:hAnsi="Times New Roman" w:cs="Times New Roman"/>
+          <w:bCs/>
+          <w:sz w:val="24"/>
+          <w:szCs w:val="24"/>
+          <w:lang w:eastAsia="pt-BR"/>
+        </w:rPr>
+        <w:t xml:space="preserve"> Desenvolvimento de softwares sob encomenda </w:t>
+      </w:r>
+    </w:p>
+    <w:p>
+      <w:pPr>
+        <w:spacing w:after="0" w:line="240" w:lineRule="auto"/>
+        <w:jc w:val="both"/>
+        <w:outlineLvl w:val="1"/>
+        <w:rPr>
+          <w:rFonts w:ascii="Times New Roman" w:eastAsia="Times New Roman" w:hAnsi="Times New Roman" w:cs="Times New Roman"/>
+          <w:bCs/>
+          <w:sz w:val="24"/>
+          <w:szCs w:val="24"/>
+          <w:lang w:eastAsia="pt-BR"/>
+        </w:rPr>
+      </w:pPr>
+      <w:bookmarkStart w:id="0" w:name="_GoBack"/>
+      <w:r>
+        <w:rPr>
+          <w:rFonts w:ascii="Times New Roman" w:eastAsia="Times New Roman" w:hAnsi="Times New Roman" w:cs="Times New Roman"/>
+          <w:b/>
+          <w:bCs/>
+          <w:sz w:val="24"/>
+          <w:szCs w:val="24"/>
+          <w:lang w:eastAsia="pt-BR"/>
+        </w:rPr>
+        <w:t>6203-1/00:</w:t>
+      </w:r>
+      <w:r>
+        <w:rPr>
+          <w:rFonts w:ascii="Times New Roman" w:eastAsia="Times New Roman" w:hAnsi="Times New Roman" w:cs="Times New Roman"/>
+          <w:bCs/>
+          <w:sz w:val="24"/>
+          <w:szCs w:val="24"/>
+          <w:lang w:eastAsia="pt-BR"/>
+        </w:rPr>
+        <w:t xml:space="preserve"> </w:t>
+      </w:r>
+      <w:bookmarkEnd w:id="0"/>
+      <w:r>
+        <w:rPr>
+          <w:rFonts w:ascii="Times New Roman" w:eastAsia="Times New Roman" w:hAnsi="Times New Roman" w:cs="Times New Roman"/>
+          <w:bCs/>
+          <w:sz w:val="24"/>
+          <w:szCs w:val="24"/>
+          <w:lang w:eastAsia="pt-BR"/>
+        </w:rPr>
+        <w:t xml:space="preserve">Desenvolvimento e licenciamento de programas de computador não customizáveis </w:t>
       </w:r>
     </w:p>
     <w:p>
@@ -555,18 +986,7 @@
           <w:szCs w:val="24"/>
           <w:lang w:eastAsia="pt-BR"/>
         </w:rPr>
-        <w:t xml:space="preserve"> </w:t>
-      </w:r>
-      <w:r>
-        <w:rPr>
-          <w:rFonts w:ascii="Times New Roman" w:eastAsia="Times New Roman" w:hAnsi="Times New Roman" w:cs="Times New Roman"/>
-          <w:b/>
-          <w:bCs/>
-          <w:sz w:val="24"/>
-          <w:szCs w:val="24"/>
-          <w:lang w:eastAsia="pt-BR"/>
-        </w:rPr>
-        <w:t>(se necessário)</w:t>
+        <w:t xml:space="preserve"> (se necessário)</w:t>
       </w:r>
     </w:p>
     <w:p>
@@ -586,6 +1006,7 @@
           <w:szCs w:val="24"/>
           <w:lang w:eastAsia="pt-BR"/>
         </w:rPr>
+        <w:lastRenderedPageBreak/>
         <w:t>[Listar normas, manuais ou referências técnicas utilizadas no projeto]</w:t>
       </w:r>
     </w:p>
@@ -718,7 +1139,6 @@
           <w:sz w:val="24"/>
           <w:szCs w:val="24"/>
         </w:rPr>
-        <w:lastRenderedPageBreak/>
         <w:t>Nome do autor. Título do livro: Subtítulo (se houver). Edição (se houver). Local de publicação: Editora, Ano de publicação.</w:t>
       </w:r>
     </w:p>
@@ -1328,8 +1748,6 @@
             </w:r>
           </w:p>
         </w:tc>
-        <w:bookmarkStart w:id="0" w:name="_GoBack"/>
-        <w:bookmarkEnd w:id="0"/>
       </w:tr>
       <w:tr>
         <w:trPr>
@@ -1814,6 +2232,7 @@
           <w:szCs w:val="24"/>
           <w:lang w:eastAsia="pt-BR"/>
         </w:rPr>
+        <w:lastRenderedPageBreak/>
         <w:t>Prints e descrição de testes realizados em caso de ter sido criado minimamente um protótipo testável ou versão implementada de solução.</w:t>
       </w:r>
     </w:p>
@@ -1955,7 +2374,6 @@
           <w:szCs w:val="24"/>
           <w:lang w:eastAsia="pt-BR"/>
         </w:rPr>
-        <w:lastRenderedPageBreak/>
         <w:t>Em caso de haver um produto, como poderia ser realizado um processo de monitoramento do uso do produto pelos clientes.</w:t>
       </w:r>
     </w:p>
@@ -3625,6 +4043,119 @@
     </w:lvl>
   </w:abstractNum>
   <w:abstractNum w:abstractNumId="7" w15:restartNumberingAfterBreak="0">
+    <w:nsid w:val="320812FE"/>
+    <w:multiLevelType w:val="hybridMultilevel"/>
+    <w:tmpl w:val="A064C896"/>
+    <w:lvl w:ilvl="0" w:tplc="04160001">
+      <w:start w:val="1"/>
+      <w:numFmt w:val="bullet"/>
+      <w:lvlText w:val=""/>
+      <w:lvlJc w:val="left"/>
+      <w:pPr>
+        <w:ind w:left="720" w:hanging="360"/>
+      </w:pPr>
+      <w:rPr>
+        <w:rFonts w:ascii="Symbol" w:hAnsi="Symbol" w:hint="default"/>
+      </w:rPr>
+    </w:lvl>
+    <w:lvl w:ilvl="1" w:tplc="04160003" w:tentative="1">
+      <w:start w:val="1"/>
+      <w:numFmt w:val="bullet"/>
+      <w:lvlText w:val="o"/>
+      <w:lvlJc w:val="left"/>
+      <w:pPr>
+        <w:ind w:left="1440" w:hanging="360"/>
+      </w:pPr>
+      <w:rPr>
+        <w:rFonts w:ascii="Courier New" w:hAnsi="Courier New" w:cs="Courier New" w:hint="default"/>
+      </w:rPr>
+    </w:lvl>
+    <w:lvl w:ilvl="2" w:tplc="04160005" w:tentative="1">
+      <w:start w:val="1"/>
+      <w:numFmt w:val="bullet"/>
+      <w:lvlText w:val=""/>
+      <w:lvlJc w:val="left"/>
+      <w:pPr>
+        <w:ind w:left="2160" w:hanging="360"/>
+      </w:pPr>
+      <w:rPr>
+        <w:rFonts w:ascii="Wingdings" w:hAnsi="Wingdings" w:hint="default"/>
+      </w:rPr>
+    </w:lvl>
+    <w:lvl w:ilvl="3" w:tplc="04160001" w:tentative="1">
+      <w:start w:val="1"/>
+      <w:numFmt w:val="bullet"/>
+      <w:lvlText w:val=""/>
+      <w:lvlJc w:val="left"/>
+      <w:pPr>
+        <w:ind w:left="2880" w:hanging="360"/>
+      </w:pPr>
+      <w:rPr>
+        <w:rFonts w:ascii="Symbol" w:hAnsi="Symbol" w:hint="default"/>
+      </w:rPr>
+    </w:lvl>
+    <w:lvl w:ilvl="4" w:tplc="04160003" w:tentative="1">
+      <w:start w:val="1"/>
+      <w:numFmt w:val="bullet"/>
+      <w:lvlText w:val="o"/>
+      <w:lvlJc w:val="left"/>
+      <w:pPr>
+        <w:ind w:left="3600" w:hanging="360"/>
+      </w:pPr>
+      <w:rPr>
+        <w:rFonts w:ascii="Courier New" w:hAnsi="Courier New" w:cs="Courier New" w:hint="default"/>
+      </w:rPr>
+    </w:lvl>
+    <w:lvl w:ilvl="5" w:tplc="04160005" w:tentative="1">
+      <w:start w:val="1"/>
+      <w:numFmt w:val="bullet"/>
+      <w:lvlText w:val=""/>
+      <w:lvlJc w:val="left"/>
+      <w:pPr>
+        <w:ind w:left="4320" w:hanging="360"/>
+      </w:pPr>
+      <w:rPr>
+        <w:rFonts w:ascii="Wingdings" w:hAnsi="Wingdings" w:hint="default"/>
+      </w:rPr>
+    </w:lvl>
+    <w:lvl w:ilvl="6" w:tplc="04160001" w:tentative="1">
+      <w:start w:val="1"/>
+      <w:numFmt w:val="bullet"/>
+      <w:lvlText w:val=""/>
+      <w:lvlJc w:val="left"/>
+      <w:pPr>
+        <w:ind w:left="5040" w:hanging="360"/>
+      </w:pPr>
+      <w:rPr>
+        <w:rFonts w:ascii="Symbol" w:hAnsi="Symbol" w:hint="default"/>
+      </w:rPr>
+    </w:lvl>
+    <w:lvl w:ilvl="7" w:tplc="04160003" w:tentative="1">
+      <w:start w:val="1"/>
+      <w:numFmt w:val="bullet"/>
+      <w:lvlText w:val="o"/>
+      <w:lvlJc w:val="left"/>
+      <w:pPr>
+        <w:ind w:left="5760" w:hanging="360"/>
+      </w:pPr>
+      <w:rPr>
+        <w:rFonts w:ascii="Courier New" w:hAnsi="Courier New" w:cs="Courier New" w:hint="default"/>
+      </w:rPr>
+    </w:lvl>
+    <w:lvl w:ilvl="8" w:tplc="04160005" w:tentative="1">
+      <w:start w:val="1"/>
+      <w:numFmt w:val="bullet"/>
+      <w:lvlText w:val=""/>
+      <w:lvlJc w:val="left"/>
+      <w:pPr>
+        <w:ind w:left="6480" w:hanging="360"/>
+      </w:pPr>
+      <w:rPr>
+        <w:rFonts w:ascii="Wingdings" w:hAnsi="Wingdings" w:hint="default"/>
+      </w:rPr>
+    </w:lvl>
+  </w:abstractNum>
+  <w:abstractNum w:abstractNumId="8" w15:restartNumberingAfterBreak="0">
     <w:nsid w:val="375A3397"/>
     <w:multiLevelType w:val="hybridMultilevel"/>
     <w:tmpl w:val="A560F23E"/>
@@ -3710,7 +4241,7 @@
       </w:pPr>
     </w:lvl>
   </w:abstractNum>
-  <w:abstractNum w:abstractNumId="8" w15:restartNumberingAfterBreak="0">
+  <w:abstractNum w:abstractNumId="9" w15:restartNumberingAfterBreak="0">
     <w:nsid w:val="42283EE2"/>
     <w:multiLevelType w:val="multilevel"/>
     <w:tmpl w:val="31526474"/>
@@ -3859,7 +4390,7 @@
       </w:rPr>
     </w:lvl>
   </w:abstractNum>
-  <w:abstractNum w:abstractNumId="9" w15:restartNumberingAfterBreak="0">
+  <w:abstractNum w:abstractNumId="10" w15:restartNumberingAfterBreak="0">
     <w:nsid w:val="52C22277"/>
     <w:multiLevelType w:val="multilevel"/>
     <w:tmpl w:val="DB82A9E8"/>
@@ -4008,7 +4539,7 @@
       </w:rPr>
     </w:lvl>
   </w:abstractNum>
-  <w:abstractNum w:abstractNumId="10" w15:restartNumberingAfterBreak="0">
+  <w:abstractNum w:abstractNumId="11" w15:restartNumberingAfterBreak="0">
     <w:nsid w:val="6AD7013C"/>
     <w:multiLevelType w:val="hybridMultilevel"/>
     <w:tmpl w:val="F9C6BA08"/>
@@ -4094,7 +4625,7 @@
       </w:pPr>
     </w:lvl>
   </w:abstractNum>
-  <w:abstractNum w:abstractNumId="11" w15:restartNumberingAfterBreak="0">
+  <w:abstractNum w:abstractNumId="12" w15:restartNumberingAfterBreak="0">
     <w:nsid w:val="6DCE4E68"/>
     <w:multiLevelType w:val="multilevel"/>
     <w:tmpl w:val="76A0523E"/>
@@ -4243,7 +4774,7 @@
       </w:rPr>
     </w:lvl>
   </w:abstractNum>
-  <w:abstractNum w:abstractNumId="12" w15:restartNumberingAfterBreak="0">
+  <w:abstractNum w:abstractNumId="13" w15:restartNumberingAfterBreak="0">
     <w:nsid w:val="762D64A6"/>
     <w:multiLevelType w:val="hybridMultilevel"/>
     <w:tmpl w:val="134465B2"/>
@@ -4329,7 +4860,7 @@
       </w:pPr>
     </w:lvl>
   </w:abstractNum>
-  <w:abstractNum w:abstractNumId="13" w15:restartNumberingAfterBreak="0">
+  <w:abstractNum w:abstractNumId="14" w15:restartNumberingAfterBreak="0">
     <w:nsid w:val="7EF260AC"/>
     <w:multiLevelType w:val="hybridMultilevel"/>
     <w:tmpl w:val="182CA1CE"/>
@@ -4419,13 +4950,13 @@
     </w:lvl>
   </w:abstractNum>
   <w:num w:numId="1">
-    <w:abstractNumId w:val="7"/>
+    <w:abstractNumId w:val="8"/>
   </w:num>
   <w:num w:numId="2">
-    <w:abstractNumId w:val="13"/>
+    <w:abstractNumId w:val="14"/>
   </w:num>
   <w:num w:numId="3">
-    <w:abstractNumId w:val="11"/>
+    <w:abstractNumId w:val="12"/>
   </w:num>
   <w:num w:numId="4">
     <w:abstractNumId w:val="5"/>
@@ -4440,25 +4971,28 @@
     <w:abstractNumId w:val="2"/>
   </w:num>
   <w:num w:numId="8">
-    <w:abstractNumId w:val="8"/>
+    <w:abstractNumId w:val="9"/>
   </w:num>
   <w:num w:numId="9">
     <w:abstractNumId w:val="1"/>
   </w:num>
   <w:num w:numId="10">
-    <w:abstractNumId w:val="9"/>
+    <w:abstractNumId w:val="10"/>
   </w:num>
   <w:num w:numId="11">
-    <w:abstractNumId w:val="10"/>
+    <w:abstractNumId w:val="11"/>
   </w:num>
   <w:num w:numId="12">
-    <w:abstractNumId w:val="12"/>
+    <w:abstractNumId w:val="13"/>
   </w:num>
   <w:num w:numId="13">
     <w:abstractNumId w:val="0"/>
   </w:num>
   <w:num w:numId="14">
     <w:abstractNumId w:val="4"/>
+  </w:num>
+  <w:num w:numId="15">
+    <w:abstractNumId w:val="7"/>
   </w:num>
 </w:numbering>
 </file>

</xml_diff>

<commit_message>
alterei o arquivo 'Documentação' com mais detalhes sobre o projeto(objetivo, excolo, iniciei catalogo de requisitos funcionais e não funcionais)
</commit_message>
<xml_diff>
--- a/Arquivos da Blackboard/DOCUMENTAÇÃO - SMI.docx
+++ b/Arquivos da Blackboard/DOCUMENTAÇÃO - SMI.docx
@@ -115,8 +115,20 @@
           <w:lang w:eastAsia="pt-BR"/>
         </w:rPr>
         <w:br/>
-        <w:t>&lt;NOME&gt;</w:t>
-      </w:r>
+      </w:r>
+      <w:proofErr w:type="spellStart"/>
+      <w:r>
+        <w:rPr>
+          <w:rFonts w:ascii="Times New Roman" w:eastAsia="Times New Roman" w:hAnsi="Times New Roman" w:cs="Times New Roman"/>
+          <w:b/>
+          <w:bCs/>
+          <w:sz w:val="24"/>
+          <w:szCs w:val="24"/>
+          <w:lang w:eastAsia="pt-BR"/>
+        </w:rPr>
+        <w:t>SoulTech</w:t>
+      </w:r>
+      <w:proofErr w:type="spellEnd"/>
     </w:p>
     <w:p>
       <w:pPr>
@@ -254,7 +266,49 @@
           <w:szCs w:val="24"/>
           <w:lang w:eastAsia="pt-BR"/>
         </w:rPr>
-        <w:t xml:space="preserve"> Nathan.</w:t>
+        <w:t xml:space="preserve"> </w:t>
+      </w:r>
+      <w:r>
+        <w:rPr>
+          <w:rFonts w:ascii="Times New Roman" w:eastAsia="Times New Roman" w:hAnsi="Times New Roman" w:cs="Times New Roman"/>
+          <w:bCs/>
+          <w:sz w:val="24"/>
+          <w:szCs w:val="24"/>
+          <w:lang w:eastAsia="pt-BR"/>
+        </w:rPr>
+        <w:t xml:space="preserve">Nathan De Paula Machado </w:t>
+      </w:r>
+      <w:proofErr w:type="spellStart"/>
+      <w:r>
+        <w:rPr>
+          <w:rFonts w:ascii="Times New Roman" w:eastAsia="Times New Roman" w:hAnsi="Times New Roman" w:cs="Times New Roman"/>
+          <w:bCs/>
+          <w:sz w:val="24"/>
+          <w:szCs w:val="24"/>
+          <w:lang w:eastAsia="pt-BR"/>
+        </w:rPr>
+        <w:t>Marten</w:t>
+      </w:r>
+      <w:r>
+        <w:rPr>
+          <w:rFonts w:ascii="Times New Roman" w:eastAsia="Times New Roman" w:hAnsi="Times New Roman" w:cs="Times New Roman"/>
+          <w:bCs/>
+          <w:sz w:val="24"/>
+          <w:szCs w:val="24"/>
+          <w:lang w:eastAsia="pt-BR"/>
+        </w:rPr>
+        <w:t>s</w:t>
+      </w:r>
+      <w:proofErr w:type="spellEnd"/>
+      <w:r>
+        <w:rPr>
+          <w:rFonts w:ascii="Times New Roman" w:eastAsia="Times New Roman" w:hAnsi="Times New Roman" w:cs="Times New Roman"/>
+          <w:bCs/>
+          <w:sz w:val="24"/>
+          <w:szCs w:val="24"/>
+          <w:lang w:eastAsia="pt-BR"/>
+        </w:rPr>
+        <w:t>.</w:t>
       </w:r>
     </w:p>
     <w:p>
@@ -279,18 +333,7 @@
           <w:szCs w:val="24"/>
           <w:lang w:eastAsia="pt-BR"/>
         </w:rPr>
-        <w:t>M</w:t>
-      </w:r>
-      <w:r>
-        <w:rPr>
-          <w:rFonts w:ascii="Times New Roman" w:eastAsia="Times New Roman" w:hAnsi="Times New Roman" w:cs="Times New Roman"/>
-          <w:b/>
-          <w:bCs/>
-          <w:sz w:val="24"/>
-          <w:szCs w:val="24"/>
-          <w:lang w:eastAsia="pt-BR"/>
-        </w:rPr>
-        <w:t>issão:</w:t>
+        <w:t>Missão:</w:t>
       </w:r>
       <w:r>
         <w:rPr>
@@ -335,18 +378,7 @@
           <w:szCs w:val="24"/>
           <w:lang w:eastAsia="pt-BR"/>
         </w:rPr>
-        <w:t>V</w:t>
-      </w:r>
-      <w:r>
-        <w:rPr>
-          <w:rFonts w:ascii="Times New Roman" w:eastAsia="Times New Roman" w:hAnsi="Times New Roman" w:cs="Times New Roman"/>
-          <w:b/>
-          <w:bCs/>
-          <w:sz w:val="24"/>
-          <w:szCs w:val="24"/>
-          <w:lang w:eastAsia="pt-BR"/>
-        </w:rPr>
-        <w:t>isão:</w:t>
+        <w:t>Visão:</w:t>
       </w:r>
       <w:r>
         <w:rPr>
@@ -387,29 +419,7 @@
           <w:szCs w:val="24"/>
           <w:lang w:eastAsia="pt-BR"/>
         </w:rPr>
-        <w:t>V</w:t>
-      </w:r>
-      <w:r>
-        <w:rPr>
-          <w:rFonts w:ascii="Times New Roman" w:eastAsia="Times New Roman" w:hAnsi="Times New Roman" w:cs="Times New Roman"/>
-          <w:b/>
-          <w:bCs/>
-          <w:sz w:val="24"/>
-          <w:szCs w:val="24"/>
-          <w:lang w:eastAsia="pt-BR"/>
-        </w:rPr>
-        <w:t>alores</w:t>
-      </w:r>
-      <w:r>
-        <w:rPr>
-          <w:rFonts w:ascii="Times New Roman" w:eastAsia="Times New Roman" w:hAnsi="Times New Roman" w:cs="Times New Roman"/>
-          <w:b/>
-          <w:bCs/>
-          <w:sz w:val="24"/>
-          <w:szCs w:val="24"/>
-          <w:lang w:eastAsia="pt-BR"/>
-        </w:rPr>
-        <w:t>:</w:t>
+        <w:t>Valores:</w:t>
       </w:r>
       <w:r>
         <w:rPr>
@@ -630,7 +640,6 @@
           <w:lang w:eastAsia="pt-BR"/>
         </w:rPr>
       </w:pPr>
-      <w:bookmarkStart w:id="0" w:name="_GoBack"/>
       <w:r>
         <w:rPr>
           <w:rFonts w:ascii="Times New Roman" w:eastAsia="Times New Roman" w:hAnsi="Times New Roman" w:cs="Times New Roman"/>
@@ -650,18 +659,7 @@
           <w:szCs w:val="24"/>
           <w:lang w:eastAsia="pt-BR"/>
         </w:rPr>
-        <w:t xml:space="preserve"> </w:t>
-      </w:r>
-      <w:bookmarkEnd w:id="0"/>
-      <w:r>
-        <w:rPr>
-          <w:rFonts w:ascii="Times New Roman" w:eastAsia="Times New Roman" w:hAnsi="Times New Roman" w:cs="Times New Roman"/>
-          <w:bCs/>
-          <w:sz w:val="24"/>
-          <w:szCs w:val="24"/>
-          <w:lang w:eastAsia="pt-BR"/>
-        </w:rPr>
-        <w:t xml:space="preserve">Desenvolvimento e licenciamento de programas de computador não customizáveis </w:t>
+        <w:t xml:space="preserve"> Desenvolvimento e licenciamento de programas de computador não customizáveis </w:t>
       </w:r>
     </w:p>
     <w:p>
@@ -697,84 +695,171 @@
           <w:rFonts w:ascii="Times New Roman" w:eastAsia="Times New Roman" w:hAnsi="Times New Roman" w:cs="Times New Roman"/>
           <w:sz w:val="24"/>
           <w:szCs w:val="24"/>
-          <w:lang w:eastAsia="pt-BR"/>
-        </w:rPr>
-      </w:pPr>
-      <w:r>
-        <w:rPr>
-          <w:rFonts w:ascii="Times New Roman" w:eastAsia="Times New Roman" w:hAnsi="Times New Roman" w:cs="Times New Roman"/>
-          <w:sz w:val="24"/>
-          <w:szCs w:val="24"/>
-          <w:lang w:eastAsia="pt-BR"/>
-        </w:rPr>
-        <w:t>Inicialmente, o objetivo deve conter uma breve descrição do problema que se deseja solucionar e a proposta base para o produto que será desenvolvido no projeto.</w:t>
+          <w:highlight w:val="cyan"/>
+          <w:lang w:eastAsia="pt-BR"/>
+        </w:rPr>
+      </w:pPr>
+      <w:r>
+        <w:rPr>
+          <w:rFonts w:ascii="Times New Roman" w:eastAsia="Times New Roman" w:hAnsi="Times New Roman" w:cs="Times New Roman"/>
+          <w:sz w:val="24"/>
+          <w:szCs w:val="24"/>
+          <w:highlight w:val="cyan"/>
+          <w:lang w:eastAsia="pt-BR"/>
+        </w:rPr>
+        <w:t>O objetivo do nosso projeto consiste em criar soluções práticas e baratas para facilitar o processo de direção para motoristas, especialmente pessoas com deficiência auditiva, por meio de implementações práticas que apresentem informações importantes que ajudem a tomada de decisão do motorista enquanto conduz, como sensores que indiquem distância entre o carro e outros objetos, que avisem sobre a presença de outro automóvel vindo antes de fazer uma mudança de faixa, ligue a seta do carro automaticamente caso o motorista esqueça quando o volante do carro for virado, dentre outras funcionalidades que visam auxiliar motoristas a tomarem a melhor decisão possível baseado nas informações disponíveis.</w:t>
       </w:r>
     </w:p>
     <w:p>
       <w:pPr>
         <w:spacing w:before="100" w:beforeAutospacing="1" w:after="100" w:afterAutospacing="1" w:line="240" w:lineRule="auto"/>
-        <w:jc w:val="both"/>
-        <w:rPr>
-          <w:rFonts w:ascii="Times New Roman" w:eastAsia="Times New Roman" w:hAnsi="Times New Roman" w:cs="Times New Roman"/>
-          <w:sz w:val="24"/>
-          <w:szCs w:val="24"/>
-          <w:lang w:eastAsia="pt-BR"/>
-        </w:rPr>
-      </w:pPr>
-      <w:r>
-        <w:rPr>
-          <w:rFonts w:ascii="Times New Roman" w:eastAsia="Times New Roman" w:hAnsi="Times New Roman" w:cs="Times New Roman"/>
-          <w:sz w:val="24"/>
-          <w:szCs w:val="24"/>
-          <w:lang w:eastAsia="pt-BR"/>
-        </w:rPr>
-        <w:t>Este documento tem como finalidade descrever detalhadamente o software desenvolvido, incluindo requisitos, estrutura do código-fonte, testes realizados e demais informações relevantes.</w:t>
+        <w:outlineLvl w:val="2"/>
+        <w:rPr>
+          <w:rFonts w:ascii="Times New Roman" w:eastAsia="Times New Roman" w:hAnsi="Times New Roman" w:cs="Times New Roman"/>
+          <w:b/>
+          <w:bCs/>
+          <w:sz w:val="24"/>
+          <w:szCs w:val="24"/>
+          <w:lang w:eastAsia="pt-BR"/>
+        </w:rPr>
+      </w:pPr>
+      <w:r>
+        <w:rPr>
+          <w:rFonts w:ascii="Times New Roman" w:eastAsia="Times New Roman" w:hAnsi="Times New Roman" w:cs="Times New Roman"/>
+          <w:b/>
+          <w:bCs/>
+          <w:sz w:val="24"/>
+          <w:szCs w:val="24"/>
+          <w:lang w:eastAsia="pt-BR"/>
+        </w:rPr>
+        <w:t>1.2. Escopo</w:t>
       </w:r>
     </w:p>
     <w:p>
       <w:pPr>
         <w:spacing w:before="100" w:beforeAutospacing="1" w:after="100" w:afterAutospacing="1" w:line="240" w:lineRule="auto"/>
-        <w:outlineLvl w:val="2"/>
-        <w:rPr>
-          <w:rFonts w:ascii="Times New Roman" w:eastAsia="Times New Roman" w:hAnsi="Times New Roman" w:cs="Times New Roman"/>
-          <w:b/>
-          <w:bCs/>
-          <w:sz w:val="24"/>
-          <w:szCs w:val="24"/>
-          <w:lang w:eastAsia="pt-BR"/>
-        </w:rPr>
-      </w:pPr>
-      <w:r>
-        <w:rPr>
-          <w:rFonts w:ascii="Times New Roman" w:eastAsia="Times New Roman" w:hAnsi="Times New Roman" w:cs="Times New Roman"/>
-          <w:b/>
-          <w:bCs/>
-          <w:sz w:val="24"/>
-          <w:szCs w:val="24"/>
-          <w:lang w:eastAsia="pt-BR"/>
-        </w:rPr>
-        <w:t>1.2. Escopo</w:t>
-      </w:r>
-    </w:p>
-    <w:p>
-      <w:pPr>
-        <w:spacing w:before="100" w:beforeAutospacing="1" w:after="100" w:afterAutospacing="1" w:line="240" w:lineRule="auto"/>
         <w:jc w:val="both"/>
         <w:rPr>
           <w:rFonts w:ascii="Times New Roman" w:eastAsia="Times New Roman" w:hAnsi="Times New Roman" w:cs="Times New Roman"/>
           <w:sz w:val="24"/>
           <w:szCs w:val="24"/>
-          <w:lang w:eastAsia="pt-BR"/>
-        </w:rPr>
-      </w:pPr>
-      <w:r>
-        <w:rPr>
-          <w:rFonts w:ascii="Times New Roman" w:eastAsia="Times New Roman" w:hAnsi="Times New Roman" w:cs="Times New Roman"/>
-          <w:sz w:val="24"/>
-          <w:szCs w:val="24"/>
-          <w:lang w:eastAsia="pt-BR"/>
-        </w:rPr>
-        <w:t>O software foi desenvolvido para [descrever a finalidade do software] e será utilizado por [descrever o público-alvo].</w:t>
+          <w:u w:val="single"/>
+          <w:lang w:eastAsia="pt-BR"/>
+        </w:rPr>
+      </w:pPr>
+      <w:r>
+        <w:rPr>
+          <w:rFonts w:ascii="Times New Roman" w:eastAsia="Times New Roman" w:hAnsi="Times New Roman" w:cs="Times New Roman"/>
+          <w:sz w:val="24"/>
+          <w:szCs w:val="24"/>
+          <w:highlight w:val="cyan"/>
+          <w:lang w:eastAsia="pt-BR"/>
+        </w:rPr>
+        <w:t xml:space="preserve">O </w:t>
+      </w:r>
+      <w:r>
+        <w:rPr>
+          <w:rFonts w:ascii="Times New Roman" w:eastAsia="Times New Roman" w:hAnsi="Times New Roman" w:cs="Times New Roman"/>
+          <w:sz w:val="24"/>
+          <w:szCs w:val="24"/>
+          <w:highlight w:val="cyan"/>
+          <w:lang w:eastAsia="pt-BR"/>
+        </w:rPr>
+        <w:t>produto</w:t>
+      </w:r>
+      <w:r>
+        <w:rPr>
+          <w:rFonts w:ascii="Times New Roman" w:eastAsia="Times New Roman" w:hAnsi="Times New Roman" w:cs="Times New Roman"/>
+          <w:sz w:val="24"/>
+          <w:szCs w:val="24"/>
+          <w:highlight w:val="cyan"/>
+          <w:lang w:eastAsia="pt-BR"/>
+        </w:rPr>
+        <w:t xml:space="preserve"> foi desenvolvido para</w:t>
+      </w:r>
+      <w:r>
+        <w:rPr>
+          <w:rFonts w:ascii="Times New Roman" w:eastAsia="Times New Roman" w:hAnsi="Times New Roman" w:cs="Times New Roman"/>
+          <w:sz w:val="24"/>
+          <w:szCs w:val="24"/>
+          <w:highlight w:val="cyan"/>
+          <w:lang w:eastAsia="pt-BR"/>
+        </w:rPr>
+        <w:t xml:space="preserve"> ajudar pessoas com deficiência auditiva a terem mais informações e segurança no transito por meio de sensores e itens acoplados nos carros que apresentarão informações importantes para uma direção segura, como indicar </w:t>
+      </w:r>
+      <w:proofErr w:type="spellStart"/>
+      <w:r>
+        <w:rPr>
+          <w:rFonts w:ascii="Times New Roman" w:eastAsia="Times New Roman" w:hAnsi="Times New Roman" w:cs="Times New Roman"/>
+          <w:sz w:val="24"/>
+          <w:szCs w:val="24"/>
+          <w:highlight w:val="cyan"/>
+          <w:lang w:eastAsia="pt-BR"/>
+        </w:rPr>
+        <w:t>distancia</w:t>
+      </w:r>
+      <w:proofErr w:type="spellEnd"/>
+      <w:r>
+        <w:rPr>
+          <w:rFonts w:ascii="Times New Roman" w:eastAsia="Times New Roman" w:hAnsi="Times New Roman" w:cs="Times New Roman"/>
+          <w:sz w:val="24"/>
+          <w:szCs w:val="24"/>
+          <w:highlight w:val="cyan"/>
+          <w:lang w:eastAsia="pt-BR"/>
+        </w:rPr>
+        <w:t xml:space="preserve"> entre o carro e o que estiver </w:t>
+      </w:r>
+      <w:proofErr w:type="spellStart"/>
+      <w:r>
+        <w:rPr>
+          <w:rFonts w:ascii="Times New Roman" w:eastAsia="Times New Roman" w:hAnsi="Times New Roman" w:cs="Times New Roman"/>
+          <w:sz w:val="24"/>
+          <w:szCs w:val="24"/>
+          <w:highlight w:val="cyan"/>
+          <w:lang w:eastAsia="pt-BR"/>
+        </w:rPr>
+        <w:t>atraz</w:t>
+      </w:r>
+      <w:proofErr w:type="spellEnd"/>
+      <w:r>
+        <w:rPr>
+          <w:rFonts w:ascii="Times New Roman" w:eastAsia="Times New Roman" w:hAnsi="Times New Roman" w:cs="Times New Roman"/>
+          <w:sz w:val="24"/>
+          <w:szCs w:val="24"/>
+          <w:highlight w:val="cyan"/>
+          <w:lang w:eastAsia="pt-BR"/>
+        </w:rPr>
+        <w:t xml:space="preserve"> e afrente, ou ativar a seta caso o motorista se esqueça em uma curva </w:t>
+      </w:r>
+      <w:r>
+        <w:rPr>
+          <w:rFonts w:ascii="Times New Roman" w:eastAsia="Times New Roman" w:hAnsi="Times New Roman" w:cs="Times New Roman"/>
+          <w:sz w:val="24"/>
+          <w:szCs w:val="24"/>
+          <w:highlight w:val="cyan"/>
+          <w:lang w:eastAsia="pt-BR"/>
+        </w:rPr>
+        <w:t>e será utilizado por</w:t>
+      </w:r>
+      <w:r>
+        <w:rPr>
+          <w:rFonts w:ascii="Times New Roman" w:eastAsia="Times New Roman" w:hAnsi="Times New Roman" w:cs="Times New Roman"/>
+          <w:sz w:val="24"/>
+          <w:szCs w:val="24"/>
+          <w:highlight w:val="cyan"/>
+          <w:lang w:eastAsia="pt-BR"/>
+        </w:rPr>
+        <w:t xml:space="preserve"> pessoas com deficiência auditiva e por motoristas que desejam mais facilidade em conduzir seus veículos</w:t>
+      </w:r>
+      <w:r>
+        <w:rPr>
+          <w:rFonts w:ascii="Times New Roman" w:eastAsia="Times New Roman" w:hAnsi="Times New Roman" w:cs="Times New Roman"/>
+          <w:sz w:val="24"/>
+          <w:szCs w:val="24"/>
+          <w:highlight w:val="cyan"/>
+          <w:lang w:eastAsia="pt-BR"/>
+        </w:rPr>
+        <w:t>.</w:t>
       </w:r>
     </w:p>
     <w:p>
@@ -836,6 +921,7 @@
           <w:szCs w:val="24"/>
           <w:lang w:eastAsia="pt-BR"/>
         </w:rPr>
+        <w:lastRenderedPageBreak/>
         <w:t>RF</w:t>
       </w:r>
       <w:r>
@@ -996,17 +1082,18 @@
           <w:rFonts w:ascii="Times New Roman" w:eastAsia="Times New Roman" w:hAnsi="Times New Roman" w:cs="Times New Roman"/>
           <w:sz w:val="24"/>
           <w:szCs w:val="24"/>
-          <w:lang w:eastAsia="pt-BR"/>
-        </w:rPr>
-      </w:pPr>
-      <w:r>
-        <w:rPr>
-          <w:rFonts w:ascii="Times New Roman" w:eastAsia="Times New Roman" w:hAnsi="Times New Roman" w:cs="Times New Roman"/>
-          <w:sz w:val="24"/>
-          <w:szCs w:val="24"/>
-          <w:lang w:eastAsia="pt-BR"/>
-        </w:rPr>
-        <w:lastRenderedPageBreak/>
+          <w:highlight w:val="yellow"/>
+          <w:lang w:eastAsia="pt-BR"/>
+        </w:rPr>
+      </w:pPr>
+      <w:r>
+        <w:rPr>
+          <w:rFonts w:ascii="Times New Roman" w:eastAsia="Times New Roman" w:hAnsi="Times New Roman" w:cs="Times New Roman"/>
+          <w:sz w:val="24"/>
+          <w:szCs w:val="24"/>
+          <w:highlight w:val="yellow"/>
+          <w:lang w:eastAsia="pt-BR"/>
+        </w:rPr>
         <w:t>[Listar normas, manuais ou referências técnicas utilizadas no projeto]</w:t>
       </w:r>
     </w:p>
@@ -1017,13 +1104,15 @@
           <w:b/>
           <w:sz w:val="24"/>
           <w:szCs w:val="24"/>
-        </w:rPr>
-      </w:pPr>
-      <w:r>
-        <w:rPr>
-          <w:b/>
-          <w:sz w:val="24"/>
-          <w:szCs w:val="24"/>
+          <w:highlight w:val="yellow"/>
+        </w:rPr>
+      </w:pPr>
+      <w:r>
+        <w:rPr>
+          <w:b/>
+          <w:sz w:val="24"/>
+          <w:szCs w:val="24"/>
+          <w:highlight w:val="yellow"/>
         </w:rPr>
         <w:t>Sites*:</w:t>
       </w:r>
@@ -1034,12 +1123,14 @@
         <w:rPr>
           <w:sz w:val="24"/>
           <w:szCs w:val="24"/>
-        </w:rPr>
-      </w:pPr>
-      <w:r>
-        <w:rPr>
-          <w:sz w:val="24"/>
-          <w:szCs w:val="24"/>
+          <w:highlight w:val="yellow"/>
+        </w:rPr>
+      </w:pPr>
+      <w:r>
+        <w:rPr>
+          <w:sz w:val="24"/>
+          <w:szCs w:val="24"/>
+          <w:highlight w:val="yellow"/>
         </w:rPr>
         <w:t xml:space="preserve">SOBRENOME, Nome. </w:t>
       </w:r>
@@ -1048,6 +1139,7 @@
           <w:b/>
           <w:sz w:val="24"/>
           <w:szCs w:val="24"/>
+          <w:highlight w:val="yellow"/>
         </w:rPr>
         <w:t xml:space="preserve">Título da matéria. </w:t>
       </w:r>
@@ -1055,6 +1147,7 @@
         <w:rPr>
           <w:sz w:val="24"/>
           <w:szCs w:val="24"/>
+          <w:highlight w:val="yellow"/>
         </w:rPr>
         <w:t>Nome do site, ano. Disponível em: . Acesso em: dia, mês e ano.</w:t>
       </w:r>
@@ -1066,13 +1159,15 @@
           <w:b/>
           <w:sz w:val="24"/>
           <w:szCs w:val="24"/>
-        </w:rPr>
-      </w:pPr>
-      <w:r>
-        <w:rPr>
-          <w:b/>
-          <w:sz w:val="24"/>
-          <w:szCs w:val="24"/>
+          <w:highlight w:val="yellow"/>
+        </w:rPr>
+      </w:pPr>
+      <w:r>
+        <w:rPr>
+          <w:b/>
+          <w:sz w:val="24"/>
+          <w:szCs w:val="24"/>
+          <w:highlight w:val="yellow"/>
         </w:rPr>
         <w:t>Livro online*:</w:t>
       </w:r>
@@ -1083,12 +1178,14 @@
         <w:rPr>
           <w:sz w:val="24"/>
           <w:szCs w:val="24"/>
-        </w:rPr>
-      </w:pPr>
-      <w:r>
-        <w:rPr>
-          <w:sz w:val="24"/>
-          <w:szCs w:val="24"/>
+          <w:highlight w:val="yellow"/>
+        </w:rPr>
+      </w:pPr>
+      <w:r>
+        <w:rPr>
+          <w:sz w:val="24"/>
+          <w:szCs w:val="24"/>
+          <w:highlight w:val="yellow"/>
         </w:rPr>
         <w:t xml:space="preserve">AUTOR OU ORGANIZAÇÃO. </w:t>
       </w:r>
@@ -1097,6 +1194,7 @@
           <w:b/>
           <w:sz w:val="24"/>
           <w:szCs w:val="24"/>
+          <w:highlight w:val="yellow"/>
         </w:rPr>
         <w:t>Título</w:t>
       </w:r>
@@ -1104,8 +1202,26 @@
         <w:rPr>
           <w:sz w:val="24"/>
           <w:szCs w:val="24"/>
-        </w:rPr>
-        <w:t>. Cidade: Responsável pela publicação, ano. Total de páginas. Disponível em: URL. Acesso em: dia, mês e ano.</w:t>
+          <w:highlight w:val="yellow"/>
+        </w:rPr>
+        <w:t xml:space="preserve">. Cidade: Responsável pela publicação, ano. Total de páginas. Disponível em: URL. Acesso </w:t>
+      </w:r>
+      <w:r>
+        <w:rPr>
+          <w:sz w:val="24"/>
+          <w:szCs w:val="24"/>
+          <w:highlight w:val="yellow"/>
+          <w:u w:val="single"/>
+        </w:rPr>
+        <w:t>em</w:t>
+      </w:r>
+      <w:r>
+        <w:rPr>
+          <w:sz w:val="24"/>
+          <w:szCs w:val="24"/>
+          <w:highlight w:val="yellow"/>
+        </w:rPr>
+        <w:t>: dia, mês e ano.</w:t>
       </w:r>
     </w:p>
     <w:p>
@@ -1115,13 +1231,15 @@
           <w:b/>
           <w:sz w:val="24"/>
           <w:szCs w:val="24"/>
-        </w:rPr>
-      </w:pPr>
-      <w:r>
-        <w:rPr>
-          <w:b/>
-          <w:sz w:val="24"/>
-          <w:szCs w:val="24"/>
+          <w:highlight w:val="yellow"/>
+        </w:rPr>
+      </w:pPr>
+      <w:r>
+        <w:rPr>
+          <w:b/>
+          <w:sz w:val="24"/>
+          <w:szCs w:val="24"/>
+          <w:highlight w:val="yellow"/>
         </w:rPr>
         <w:t>Livro físico:</w:t>
       </w:r>
@@ -1132,12 +1250,14 @@
         <w:rPr>
           <w:sz w:val="24"/>
           <w:szCs w:val="24"/>
-        </w:rPr>
-      </w:pPr>
-      <w:r>
-        <w:rPr>
-          <w:sz w:val="24"/>
-          <w:szCs w:val="24"/>
+          <w:highlight w:val="yellow"/>
+        </w:rPr>
+      </w:pPr>
+      <w:r>
+        <w:rPr>
+          <w:sz w:val="24"/>
+          <w:szCs w:val="24"/>
+          <w:highlight w:val="yellow"/>
         </w:rPr>
         <w:t>Nome do autor. Título do livro: Subtítulo (se houver). Edição (se houver). Local de publicação: Editora, Ano de publicação.</w:t>
       </w:r>
@@ -1148,6 +1268,7 @@
         <w:rPr>
           <w:sz w:val="24"/>
           <w:szCs w:val="24"/>
+          <w:highlight w:val="yellow"/>
         </w:rPr>
       </w:pPr>
     </w:p>
@@ -1163,6 +1284,7 @@
         <w:rPr>
           <w:sz w:val="24"/>
           <w:szCs w:val="24"/>
+          <w:highlight w:val="yellow"/>
         </w:rPr>
         <w:t xml:space="preserve">*Caso não tenha data, indicar </w:t>
       </w:r>
@@ -1172,6 +1294,7 @@
           <w:color w:val="001D35"/>
           <w:sz w:val="24"/>
           <w:szCs w:val="24"/>
+          <w:highlight w:val="yellow"/>
           <w:shd w:val="clear" w:color="auto" w:fill="FFFFFF"/>
         </w:rPr>
         <w:t>s.d.</w:t>
@@ -1363,6 +1486,7 @@
                 <w:rFonts w:ascii="Times New Roman" w:eastAsia="Times New Roman" w:hAnsi="Times New Roman" w:cs="Times New Roman"/>
                 <w:sz w:val="24"/>
                 <w:szCs w:val="24"/>
+                <w:highlight w:val="cyan"/>
                 <w:lang w:eastAsia="pt-BR"/>
               </w:rPr>
             </w:pPr>
@@ -1371,6 +1495,7 @@
                 <w:rFonts w:ascii="Times New Roman" w:eastAsia="Times New Roman" w:hAnsi="Times New Roman" w:cs="Times New Roman"/>
                 <w:sz w:val="24"/>
                 <w:szCs w:val="24"/>
+                <w:highlight w:val="cyan"/>
                 <w:lang w:eastAsia="pt-BR"/>
               </w:rPr>
               <w:t>RF001</w:t>
@@ -1390,6 +1515,7 @@
                 <w:rFonts w:ascii="Times New Roman" w:eastAsia="Times New Roman" w:hAnsi="Times New Roman" w:cs="Times New Roman"/>
                 <w:sz w:val="24"/>
                 <w:szCs w:val="24"/>
+                <w:highlight w:val="cyan"/>
                 <w:lang w:eastAsia="pt-BR"/>
               </w:rPr>
             </w:pPr>
@@ -1398,9 +1524,52 @@
                 <w:rFonts w:ascii="Times New Roman" w:eastAsia="Times New Roman" w:hAnsi="Times New Roman" w:cs="Times New Roman"/>
                 <w:sz w:val="24"/>
                 <w:szCs w:val="24"/>
-                <w:lang w:eastAsia="pt-BR"/>
-              </w:rPr>
-              <w:t>O sistema deve permitir o cadastro de usuários.</w:t>
+                <w:highlight w:val="cyan"/>
+                <w:lang w:eastAsia="pt-BR"/>
+              </w:rPr>
+              <w:t>O produto deve conter X sensores de distância via Laser</w:t>
+            </w:r>
+            <w:r>
+              <w:rPr>
+                <w:rFonts w:ascii="Times New Roman" w:eastAsia="Times New Roman" w:hAnsi="Times New Roman" w:cs="Times New Roman"/>
+                <w:sz w:val="24"/>
+                <w:szCs w:val="24"/>
+                <w:highlight w:val="cyan"/>
+                <w:lang w:eastAsia="pt-BR"/>
+              </w:rPr>
+              <w:t>.</w:t>
+            </w:r>
+            <w:r>
+              <w:rPr>
+                <w:rFonts w:ascii="Times New Roman" w:eastAsia="Times New Roman" w:hAnsi="Times New Roman" w:cs="Times New Roman"/>
+                <w:sz w:val="24"/>
+                <w:szCs w:val="24"/>
+                <w:highlight w:val="cyan"/>
+                <w:lang w:eastAsia="pt-BR"/>
+              </w:rPr>
+              <w:t xml:space="preserve"> Tais sensores devem ser acoplados ao carro e coletar informações de distância e posição dos objetos adjacentes ao </w:t>
+            </w:r>
+            <w:proofErr w:type="spellStart"/>
+            <w:r>
+              <w:rPr>
+                <w:rFonts w:ascii="Times New Roman" w:eastAsia="Times New Roman" w:hAnsi="Times New Roman" w:cs="Times New Roman"/>
+                <w:sz w:val="24"/>
+                <w:szCs w:val="24"/>
+                <w:highlight w:val="cyan"/>
+                <w:lang w:eastAsia="pt-BR"/>
+              </w:rPr>
+              <w:t>veiculo</w:t>
+            </w:r>
+            <w:proofErr w:type="spellEnd"/>
+            <w:r>
+              <w:rPr>
+                <w:rFonts w:ascii="Times New Roman" w:eastAsia="Times New Roman" w:hAnsi="Times New Roman" w:cs="Times New Roman"/>
+                <w:sz w:val="24"/>
+                <w:szCs w:val="24"/>
+                <w:highlight w:val="cyan"/>
+                <w:lang w:eastAsia="pt-BR"/>
+              </w:rPr>
+              <w:t>.</w:t>
             </w:r>
           </w:p>
         </w:tc>
@@ -1417,6 +1586,7 @@
                 <w:rFonts w:ascii="Times New Roman" w:eastAsia="Times New Roman" w:hAnsi="Times New Roman" w:cs="Times New Roman"/>
                 <w:sz w:val="24"/>
                 <w:szCs w:val="24"/>
+                <w:highlight w:val="cyan"/>
                 <w:lang w:eastAsia="pt-BR"/>
               </w:rPr>
             </w:pPr>
@@ -1425,6 +1595,7 @@
                 <w:rFonts w:ascii="Times New Roman" w:eastAsia="Times New Roman" w:hAnsi="Times New Roman" w:cs="Times New Roman"/>
                 <w:sz w:val="24"/>
                 <w:szCs w:val="24"/>
+                <w:highlight w:val="cyan"/>
                 <w:lang w:eastAsia="pt-BR"/>
               </w:rPr>
               <w:t>Alta</w:t>
@@ -1449,6 +1620,7 @@
                 <w:rFonts w:ascii="Times New Roman" w:eastAsia="Times New Roman" w:hAnsi="Times New Roman" w:cs="Times New Roman"/>
                 <w:sz w:val="24"/>
                 <w:szCs w:val="24"/>
+                <w:highlight w:val="cyan"/>
                 <w:lang w:eastAsia="pt-BR"/>
               </w:rPr>
             </w:pPr>
@@ -1457,6 +1629,7 @@
                 <w:rFonts w:ascii="Times New Roman" w:eastAsia="Times New Roman" w:hAnsi="Times New Roman" w:cs="Times New Roman"/>
                 <w:sz w:val="24"/>
                 <w:szCs w:val="24"/>
+                <w:highlight w:val="cyan"/>
                 <w:lang w:eastAsia="pt-BR"/>
               </w:rPr>
               <w:t>RF002</w:t>
@@ -1476,6 +1649,7 @@
                 <w:rFonts w:ascii="Times New Roman" w:eastAsia="Times New Roman" w:hAnsi="Times New Roman" w:cs="Times New Roman"/>
                 <w:sz w:val="24"/>
                 <w:szCs w:val="24"/>
+                <w:highlight w:val="cyan"/>
                 <w:lang w:eastAsia="pt-BR"/>
               </w:rPr>
             </w:pPr>
@@ -1484,9 +1658,20 @@
                 <w:rFonts w:ascii="Times New Roman" w:eastAsia="Times New Roman" w:hAnsi="Times New Roman" w:cs="Times New Roman"/>
                 <w:sz w:val="24"/>
                 <w:szCs w:val="24"/>
-                <w:lang w:eastAsia="pt-BR"/>
-              </w:rPr>
-              <w:t>O sistema deve permitir login e autenticação de usuários.</w:t>
+                <w:highlight w:val="cyan"/>
+                <w:lang w:eastAsia="pt-BR"/>
+              </w:rPr>
+              <w:t xml:space="preserve">O </w:t>
+            </w:r>
+            <w:r>
+              <w:rPr>
+                <w:rFonts w:ascii="Times New Roman" w:eastAsia="Times New Roman" w:hAnsi="Times New Roman" w:cs="Times New Roman"/>
+                <w:sz w:val="24"/>
+                <w:szCs w:val="24"/>
+                <w:highlight w:val="cyan"/>
+                <w:lang w:eastAsia="pt-BR"/>
+              </w:rPr>
+              <w:t>produto deve conter 1 display (simples/complexo) para exibir informações coletadas pelos sensores (presença de objetos, distância e localização).</w:t>
             </w:r>
           </w:p>
         </w:tc>
@@ -1503,6 +1688,7 @@
                 <w:rFonts w:ascii="Times New Roman" w:eastAsia="Times New Roman" w:hAnsi="Times New Roman" w:cs="Times New Roman"/>
                 <w:sz w:val="24"/>
                 <w:szCs w:val="24"/>
+                <w:highlight w:val="cyan"/>
                 <w:lang w:eastAsia="pt-BR"/>
               </w:rPr>
             </w:pPr>
@@ -1511,6 +1697,7 @@
                 <w:rFonts w:ascii="Times New Roman" w:eastAsia="Times New Roman" w:hAnsi="Times New Roman" w:cs="Times New Roman"/>
                 <w:sz w:val="24"/>
                 <w:szCs w:val="24"/>
+                <w:highlight w:val="cyan"/>
                 <w:lang w:eastAsia="pt-BR"/>
               </w:rPr>
               <w:t>Alta</w:t>
@@ -1535,6 +1722,7 @@
                 <w:rFonts w:ascii="Times New Roman" w:eastAsia="Times New Roman" w:hAnsi="Times New Roman" w:cs="Times New Roman"/>
                 <w:sz w:val="24"/>
                 <w:szCs w:val="24"/>
+                <w:highlight w:val="cyan"/>
                 <w:lang w:eastAsia="pt-BR"/>
               </w:rPr>
             </w:pPr>
@@ -1543,6 +1731,7 @@
                 <w:rFonts w:ascii="Times New Roman" w:eastAsia="Times New Roman" w:hAnsi="Times New Roman" w:cs="Times New Roman"/>
                 <w:sz w:val="24"/>
                 <w:szCs w:val="24"/>
+                <w:highlight w:val="cyan"/>
                 <w:lang w:eastAsia="pt-BR"/>
               </w:rPr>
               <w:t>RF003</w:t>
@@ -1562,6 +1751,7 @@
                 <w:rFonts w:ascii="Times New Roman" w:eastAsia="Times New Roman" w:hAnsi="Times New Roman" w:cs="Times New Roman"/>
                 <w:sz w:val="24"/>
                 <w:szCs w:val="24"/>
+                <w:highlight w:val="cyan"/>
                 <w:lang w:eastAsia="pt-BR"/>
               </w:rPr>
             </w:pPr>
@@ -1570,9 +1760,20 @@
                 <w:rFonts w:ascii="Times New Roman" w:eastAsia="Times New Roman" w:hAnsi="Times New Roman" w:cs="Times New Roman"/>
                 <w:sz w:val="24"/>
                 <w:szCs w:val="24"/>
-                <w:lang w:eastAsia="pt-BR"/>
-              </w:rPr>
-              <w:t>O sistema deve permitir a geração de relatórios.</w:t>
+                <w:highlight w:val="cyan"/>
+                <w:lang w:eastAsia="pt-BR"/>
+              </w:rPr>
+              <w:t xml:space="preserve">O </w:t>
+            </w:r>
+            <w:r>
+              <w:rPr>
+                <w:rFonts w:ascii="Times New Roman" w:eastAsia="Times New Roman" w:hAnsi="Times New Roman" w:cs="Times New Roman"/>
+                <w:sz w:val="24"/>
+                <w:szCs w:val="24"/>
+                <w:highlight w:val="cyan"/>
+                <w:lang w:eastAsia="pt-BR"/>
+              </w:rPr>
+              <w:t>produto deve conter um sensor no volante ou no eixo que identifique quando uma curva for feita e para qual lado. Tal sensor deve enviar a informação ao sistema para que faça a ativação automática da seta correta (caso a mesma não esteja ativa) e desativar a seta oposta (caso a mesma já esteja ativa).</w:t>
             </w:r>
           </w:p>
         </w:tc>
@@ -1589,6 +1790,7 @@
                 <w:rFonts w:ascii="Times New Roman" w:eastAsia="Times New Roman" w:hAnsi="Times New Roman" w:cs="Times New Roman"/>
                 <w:sz w:val="24"/>
                 <w:szCs w:val="24"/>
+                <w:highlight w:val="cyan"/>
                 <w:lang w:eastAsia="pt-BR"/>
               </w:rPr>
             </w:pPr>
@@ -1597,10 +1799,178 @@
                 <w:rFonts w:ascii="Times New Roman" w:eastAsia="Times New Roman" w:hAnsi="Times New Roman" w:cs="Times New Roman"/>
                 <w:sz w:val="24"/>
                 <w:szCs w:val="24"/>
-                <w:lang w:eastAsia="pt-BR"/>
-              </w:rPr>
-              <w:t>Média</w:t>
+                <w:highlight w:val="cyan"/>
+                <w:lang w:eastAsia="pt-BR"/>
+              </w:rPr>
+              <w:t>Alta</w:t>
             </w:r>
+          </w:p>
+        </w:tc>
+      </w:tr>
+      <w:tr>
+        <w:trPr>
+          <w:tblCellSpacing w:w="15" w:type="dxa"/>
+        </w:trPr>
+        <w:tc>
+          <w:tcPr>
+            <w:tcW w:w="0" w:type="auto"/>
+            <w:vAlign w:val="center"/>
+          </w:tcPr>
+          <w:p>
+            <w:pPr>
+              <w:spacing w:after="0" w:line="240" w:lineRule="auto"/>
+              <w:rPr>
+                <w:rFonts w:ascii="Times New Roman" w:eastAsia="Times New Roman" w:hAnsi="Times New Roman" w:cs="Times New Roman"/>
+                <w:sz w:val="24"/>
+                <w:szCs w:val="24"/>
+                <w:highlight w:val="cyan"/>
+                <w:lang w:eastAsia="pt-BR"/>
+              </w:rPr>
+            </w:pPr>
+            <w:r>
+              <w:rPr>
+                <w:rFonts w:ascii="Times New Roman" w:eastAsia="Times New Roman" w:hAnsi="Times New Roman" w:cs="Times New Roman"/>
+                <w:sz w:val="24"/>
+                <w:szCs w:val="24"/>
+                <w:highlight w:val="cyan"/>
+                <w:lang w:eastAsia="pt-BR"/>
+              </w:rPr>
+              <w:t>RF004</w:t>
+            </w:r>
+          </w:p>
+        </w:tc>
+        <w:tc>
+          <w:tcPr>
+            <w:tcW w:w="6612" w:type="dxa"/>
+            <w:vAlign w:val="center"/>
+          </w:tcPr>
+          <w:p>
+            <w:pPr>
+              <w:spacing w:after="0" w:line="240" w:lineRule="auto"/>
+              <w:rPr>
+                <w:rFonts w:ascii="Times New Roman" w:eastAsia="Times New Roman" w:hAnsi="Times New Roman" w:cs="Times New Roman"/>
+                <w:sz w:val="24"/>
+                <w:szCs w:val="24"/>
+                <w:highlight w:val="cyan"/>
+                <w:lang w:eastAsia="pt-BR"/>
+              </w:rPr>
+            </w:pPr>
+            <w:r>
+              <w:rPr>
+                <w:rFonts w:ascii="Times New Roman" w:eastAsia="Times New Roman" w:hAnsi="Times New Roman" w:cs="Times New Roman"/>
+                <w:sz w:val="24"/>
+                <w:szCs w:val="24"/>
+                <w:highlight w:val="cyan"/>
+                <w:lang w:eastAsia="pt-BR"/>
+              </w:rPr>
+              <w:t xml:space="preserve">O produto deve conter avisos sonoros para informações prioritárias tais como alerta de proximidade caso esteja perto de mais de um objeto </w:t>
+            </w:r>
+            <w:r>
+              <w:rPr>
+                <w:rFonts w:ascii="Times New Roman" w:eastAsia="Times New Roman" w:hAnsi="Times New Roman" w:cs="Times New Roman"/>
+                <w:sz w:val="24"/>
+                <w:szCs w:val="24"/>
+                <w:highlight w:val="cyan"/>
+                <w:lang w:eastAsia="pt-BR"/>
+              </w:rPr>
+              <w:t>para evitar batidas.</w:t>
+            </w:r>
+          </w:p>
+        </w:tc>
+        <w:tc>
+          <w:tcPr>
+            <w:tcW w:w="1231" w:type="dxa"/>
+            <w:vAlign w:val="center"/>
+          </w:tcPr>
+          <w:p>
+            <w:pPr>
+              <w:spacing w:after="0" w:line="240" w:lineRule="auto"/>
+              <w:rPr>
+                <w:rFonts w:ascii="Times New Roman" w:eastAsia="Times New Roman" w:hAnsi="Times New Roman" w:cs="Times New Roman"/>
+                <w:sz w:val="24"/>
+                <w:szCs w:val="24"/>
+                <w:lang w:eastAsia="pt-BR"/>
+              </w:rPr>
+            </w:pPr>
+            <w:r>
+              <w:rPr>
+                <w:rFonts w:ascii="Times New Roman" w:eastAsia="Times New Roman" w:hAnsi="Times New Roman" w:cs="Times New Roman"/>
+                <w:sz w:val="24"/>
+                <w:szCs w:val="24"/>
+                <w:highlight w:val="cyan"/>
+                <w:lang w:eastAsia="pt-BR"/>
+              </w:rPr>
+              <w:t>Alta</w:t>
+            </w:r>
+          </w:p>
+        </w:tc>
+      </w:tr>
+      <w:tr>
+        <w:trPr>
+          <w:tblCellSpacing w:w="15" w:type="dxa"/>
+        </w:trPr>
+        <w:tc>
+          <w:tcPr>
+            <w:tcW w:w="0" w:type="auto"/>
+            <w:vAlign w:val="center"/>
+          </w:tcPr>
+          <w:p>
+            <w:pPr>
+              <w:spacing w:after="0" w:line="240" w:lineRule="auto"/>
+              <w:rPr>
+                <w:rFonts w:ascii="Times New Roman" w:eastAsia="Times New Roman" w:hAnsi="Times New Roman" w:cs="Times New Roman"/>
+                <w:sz w:val="24"/>
+                <w:szCs w:val="24"/>
+                <w:highlight w:val="cyan"/>
+                <w:lang w:eastAsia="pt-BR"/>
+              </w:rPr>
+            </w:pPr>
+            <w:r>
+              <w:rPr>
+                <w:rFonts w:ascii="Times New Roman" w:eastAsia="Times New Roman" w:hAnsi="Times New Roman" w:cs="Times New Roman"/>
+                <w:sz w:val="24"/>
+                <w:szCs w:val="24"/>
+                <w:highlight w:val="cyan"/>
+                <w:lang w:eastAsia="pt-BR"/>
+              </w:rPr>
+              <w:t>RF005</w:t>
+            </w:r>
+          </w:p>
+        </w:tc>
+        <w:tc>
+          <w:tcPr>
+            <w:tcW w:w="6612" w:type="dxa"/>
+            <w:vAlign w:val="center"/>
+          </w:tcPr>
+          <w:p>
+            <w:pPr>
+              <w:spacing w:after="0" w:line="240" w:lineRule="auto"/>
+              <w:rPr>
+                <w:rFonts w:ascii="Times New Roman" w:eastAsia="Times New Roman" w:hAnsi="Times New Roman" w:cs="Times New Roman"/>
+                <w:sz w:val="24"/>
+                <w:szCs w:val="24"/>
+                <w:highlight w:val="cyan"/>
+                <w:lang w:eastAsia="pt-BR"/>
+              </w:rPr>
+            </w:pPr>
+          </w:p>
+        </w:tc>
+        <w:tc>
+          <w:tcPr>
+            <w:tcW w:w="1231" w:type="dxa"/>
+            <w:vAlign w:val="center"/>
+          </w:tcPr>
+          <w:p>
+            <w:pPr>
+              <w:spacing w:after="0" w:line="240" w:lineRule="auto"/>
+              <w:rPr>
+                <w:rFonts w:ascii="Times New Roman" w:eastAsia="Times New Roman" w:hAnsi="Times New Roman" w:cs="Times New Roman"/>
+                <w:sz w:val="24"/>
+                <w:szCs w:val="24"/>
+                <w:highlight w:val="cyan"/>
+                <w:lang w:eastAsia="pt-BR"/>
+              </w:rPr>
+            </w:pPr>
           </w:p>
         </w:tc>
       </w:tr>
@@ -1644,7 +2014,7 @@
       </w:tblPr>
       <w:tblGrid>
         <w:gridCol w:w="902"/>
-        <w:gridCol w:w="6544"/>
+        <w:gridCol w:w="6987"/>
         <w:gridCol w:w="1182"/>
       </w:tblGrid>
       <w:tr>
@@ -1680,6 +2050,7 @@
                 <w:szCs w:val="24"/>
                 <w:lang w:eastAsia="pt-BR"/>
               </w:rPr>
+              <w:lastRenderedPageBreak/>
               <w:t>ID</w:t>
             </w:r>
           </w:p>
@@ -1766,6 +2137,8 @@
                 <w:rFonts w:ascii="Times New Roman" w:eastAsia="Times New Roman" w:hAnsi="Times New Roman" w:cs="Times New Roman"/>
                 <w:sz w:val="24"/>
                 <w:szCs w:val="24"/>
+                <w:highlight w:val="cyan"/>
+                <w:u w:val="single"/>
                 <w:lang w:eastAsia="pt-BR"/>
               </w:rPr>
             </w:pPr>
@@ -1774,6 +2147,8 @@
                 <w:rFonts w:ascii="Times New Roman" w:eastAsia="Times New Roman" w:hAnsi="Times New Roman" w:cs="Times New Roman"/>
                 <w:sz w:val="24"/>
                 <w:szCs w:val="24"/>
+                <w:highlight w:val="cyan"/>
+                <w:u w:val="single"/>
                 <w:lang w:eastAsia="pt-BR"/>
               </w:rPr>
               <w:t>RNF001</w:t>
@@ -1793,6 +2168,7 @@
                 <w:rFonts w:ascii="Times New Roman" w:eastAsia="Times New Roman" w:hAnsi="Times New Roman" w:cs="Times New Roman"/>
                 <w:sz w:val="24"/>
                 <w:szCs w:val="24"/>
+                <w:highlight w:val="cyan"/>
                 <w:lang w:eastAsia="pt-BR"/>
               </w:rPr>
             </w:pPr>
@@ -1801,10 +2177,95 @@
                 <w:rFonts w:ascii="Times New Roman" w:eastAsia="Times New Roman" w:hAnsi="Times New Roman" w:cs="Times New Roman"/>
                 <w:sz w:val="24"/>
                 <w:szCs w:val="24"/>
-                <w:lang w:eastAsia="pt-BR"/>
-              </w:rPr>
-              <w:t>O sistema deve responder às solicitações em menos de 2 segundos.</w:t>
+                <w:highlight w:val="cyan"/>
+                <w:u w:val="single"/>
+                <w:lang w:eastAsia="pt-BR"/>
+              </w:rPr>
+              <w:t xml:space="preserve">O sistema deve </w:t>
             </w:r>
+            <w:r>
+              <w:rPr>
+                <w:rFonts w:ascii="Times New Roman" w:eastAsia="Times New Roman" w:hAnsi="Times New Roman" w:cs="Times New Roman"/>
+                <w:sz w:val="24"/>
+                <w:szCs w:val="24"/>
+                <w:highlight w:val="cyan"/>
+                <w:u w:val="single"/>
+                <w:lang w:eastAsia="pt-BR"/>
+              </w:rPr>
+              <w:t>ser desenvolvido com ARDUINO na linguagem C</w:t>
+            </w:r>
+            <w:r>
+              <w:rPr>
+                <w:rFonts w:ascii="Times New Roman" w:eastAsia="Times New Roman" w:hAnsi="Times New Roman" w:cs="Times New Roman"/>
+                <w:sz w:val="24"/>
+                <w:szCs w:val="24"/>
+                <w:highlight w:val="cyan"/>
+                <w:u w:val="single"/>
+                <w:lang w:eastAsia="pt-BR"/>
+              </w:rPr>
+              <w:t xml:space="preserve"> </w:t>
+            </w:r>
+            <w:r>
+              <w:rPr>
+                <w:rFonts w:ascii="Times New Roman" w:eastAsia="Times New Roman" w:hAnsi="Times New Roman" w:cs="Times New Roman"/>
+                <w:sz w:val="24"/>
+                <w:szCs w:val="24"/>
+                <w:highlight w:val="cyan"/>
+                <w:u w:val="single"/>
+                <w:lang w:eastAsia="pt-BR"/>
+              </w:rPr>
+              <w:t xml:space="preserve">(Código pode ser </w:t>
+            </w:r>
+            <w:proofErr w:type="spellStart"/>
+            <w:r>
+              <w:rPr>
+                <w:rFonts w:ascii="Times New Roman" w:eastAsia="Times New Roman" w:hAnsi="Times New Roman" w:cs="Times New Roman"/>
+                <w:sz w:val="24"/>
+                <w:szCs w:val="24"/>
+                <w:highlight w:val="cyan"/>
+                <w:u w:val="single"/>
+                <w:lang w:eastAsia="pt-BR"/>
+              </w:rPr>
+              <w:t>desenvolvidono</w:t>
+            </w:r>
+            <w:proofErr w:type="spellEnd"/>
+            <w:r>
+              <w:rPr>
+                <w:rFonts w:ascii="Times New Roman" w:eastAsia="Times New Roman" w:hAnsi="Times New Roman" w:cs="Times New Roman"/>
+                <w:sz w:val="24"/>
+                <w:szCs w:val="24"/>
+                <w:highlight w:val="cyan"/>
+                <w:u w:val="single"/>
+                <w:lang w:eastAsia="pt-BR"/>
+              </w:rPr>
+              <w:t xml:space="preserve"> aplicativo “Arduino IDE” ou em sites como “</w:t>
+            </w:r>
+            <w:proofErr w:type="spellStart"/>
+            <w:r>
+              <w:rPr>
+                <w:rFonts w:ascii="Times New Roman" w:eastAsia="Times New Roman" w:hAnsi="Times New Roman" w:cs="Times New Roman"/>
+                <w:sz w:val="24"/>
+                <w:szCs w:val="24"/>
+                <w:highlight w:val="cyan"/>
+                <w:u w:val="single"/>
+                <w:lang w:eastAsia="pt-BR"/>
+              </w:rPr>
+              <w:t>Tinkercad</w:t>
+            </w:r>
+            <w:proofErr w:type="spellEnd"/>
+            <w:r>
+              <w:rPr>
+                <w:rFonts w:ascii="Times New Roman" w:eastAsia="Times New Roman" w:hAnsi="Times New Roman" w:cs="Times New Roman"/>
+                <w:sz w:val="24"/>
+                <w:szCs w:val="24"/>
+                <w:highlight w:val="cyan"/>
+                <w:u w:val="single"/>
+                <w:lang w:eastAsia="pt-BR"/>
+              </w:rPr>
+              <w:t>”)</w:t>
+            </w:r>
+            <w:bookmarkStart w:id="0" w:name="_GoBack"/>
+            <w:bookmarkEnd w:id="0"/>
           </w:p>
         </w:tc>
         <w:tc>
@@ -1820,6 +2281,8 @@
                 <w:rFonts w:ascii="Times New Roman" w:eastAsia="Times New Roman" w:hAnsi="Times New Roman" w:cs="Times New Roman"/>
                 <w:sz w:val="24"/>
                 <w:szCs w:val="24"/>
+                <w:highlight w:val="cyan"/>
+                <w:u w:val="single"/>
                 <w:lang w:eastAsia="pt-BR"/>
               </w:rPr>
             </w:pPr>
@@ -1828,6 +2291,8 @@
                 <w:rFonts w:ascii="Times New Roman" w:eastAsia="Times New Roman" w:hAnsi="Times New Roman" w:cs="Times New Roman"/>
                 <w:sz w:val="24"/>
                 <w:szCs w:val="24"/>
+                <w:highlight w:val="cyan"/>
+                <w:u w:val="single"/>
                 <w:lang w:eastAsia="pt-BR"/>
               </w:rPr>
               <w:t>Alta</w:t>
@@ -1852,6 +2317,7 @@
                 <w:rFonts w:ascii="Times New Roman" w:eastAsia="Times New Roman" w:hAnsi="Times New Roman" w:cs="Times New Roman"/>
                 <w:sz w:val="24"/>
                 <w:szCs w:val="24"/>
+                <w:highlight w:val="cyan"/>
                 <w:lang w:eastAsia="pt-BR"/>
               </w:rPr>
             </w:pPr>
@@ -1860,6 +2326,7 @@
                 <w:rFonts w:ascii="Times New Roman" w:eastAsia="Times New Roman" w:hAnsi="Times New Roman" w:cs="Times New Roman"/>
                 <w:sz w:val="24"/>
                 <w:szCs w:val="24"/>
+                <w:highlight w:val="cyan"/>
                 <w:lang w:eastAsia="pt-BR"/>
               </w:rPr>
               <w:t>RNF002</w:t>
@@ -1879,6 +2346,7 @@
                 <w:rFonts w:ascii="Times New Roman" w:eastAsia="Times New Roman" w:hAnsi="Times New Roman" w:cs="Times New Roman"/>
                 <w:sz w:val="24"/>
                 <w:szCs w:val="24"/>
+                <w:highlight w:val="cyan"/>
                 <w:lang w:eastAsia="pt-BR"/>
               </w:rPr>
             </w:pPr>
@@ -1887,9 +2355,10 @@
                 <w:rFonts w:ascii="Times New Roman" w:eastAsia="Times New Roman" w:hAnsi="Times New Roman" w:cs="Times New Roman"/>
                 <w:sz w:val="24"/>
                 <w:szCs w:val="24"/>
-                <w:lang w:eastAsia="pt-BR"/>
-              </w:rPr>
-              <w:t>O sistema deve estar disponível 99,9% do tempo.</w:t>
+                <w:highlight w:val="cyan"/>
+                <w:lang w:eastAsia="pt-BR"/>
+              </w:rPr>
+              <w:t xml:space="preserve"> </w:t>
             </w:r>
           </w:p>
         </w:tc>
@@ -1906,18 +2375,10 @@
                 <w:rFonts w:ascii="Times New Roman" w:eastAsia="Times New Roman" w:hAnsi="Times New Roman" w:cs="Times New Roman"/>
                 <w:sz w:val="24"/>
                 <w:szCs w:val="24"/>
+                <w:highlight w:val="cyan"/>
                 <w:lang w:eastAsia="pt-BR"/>
               </w:rPr>
             </w:pPr>
-            <w:r>
-              <w:rPr>
-                <w:rFonts w:ascii="Times New Roman" w:eastAsia="Times New Roman" w:hAnsi="Times New Roman" w:cs="Times New Roman"/>
-                <w:sz w:val="24"/>
-                <w:szCs w:val="24"/>
-                <w:lang w:eastAsia="pt-BR"/>
-              </w:rPr>
-              <w:t>Alta</w:t>
-            </w:r>
           </w:p>
         </w:tc>
       </w:tr>
@@ -1938,6 +2399,7 @@
                 <w:rFonts w:ascii="Times New Roman" w:eastAsia="Times New Roman" w:hAnsi="Times New Roman" w:cs="Times New Roman"/>
                 <w:sz w:val="24"/>
                 <w:szCs w:val="24"/>
+                <w:highlight w:val="cyan"/>
                 <w:lang w:eastAsia="pt-BR"/>
               </w:rPr>
             </w:pPr>
@@ -1946,6 +2408,7 @@
                 <w:rFonts w:ascii="Times New Roman" w:eastAsia="Times New Roman" w:hAnsi="Times New Roman" w:cs="Times New Roman"/>
                 <w:sz w:val="24"/>
                 <w:szCs w:val="24"/>
+                <w:highlight w:val="cyan"/>
                 <w:lang w:eastAsia="pt-BR"/>
               </w:rPr>
               <w:t>RNF003</w:t>
@@ -1965,18 +2428,10 @@
                 <w:rFonts w:ascii="Times New Roman" w:eastAsia="Times New Roman" w:hAnsi="Times New Roman" w:cs="Times New Roman"/>
                 <w:sz w:val="24"/>
                 <w:szCs w:val="24"/>
+                <w:highlight w:val="cyan"/>
                 <w:lang w:eastAsia="pt-BR"/>
               </w:rPr>
             </w:pPr>
-            <w:r>
-              <w:rPr>
-                <w:rFonts w:ascii="Times New Roman" w:eastAsia="Times New Roman" w:hAnsi="Times New Roman" w:cs="Times New Roman"/>
-                <w:sz w:val="24"/>
-                <w:szCs w:val="24"/>
-                <w:lang w:eastAsia="pt-BR"/>
-              </w:rPr>
-              <w:t>O sistema deve utilizar criptografia para armazenamento de senhas.</w:t>
-            </w:r>
           </w:p>
         </w:tc>
         <w:tc>
@@ -1995,15 +2450,6 @@
                 <w:lang w:eastAsia="pt-BR"/>
               </w:rPr>
             </w:pPr>
-            <w:r>
-              <w:rPr>
-                <w:rFonts w:ascii="Times New Roman" w:eastAsia="Times New Roman" w:hAnsi="Times New Roman" w:cs="Times New Roman"/>
-                <w:sz w:val="24"/>
-                <w:szCs w:val="24"/>
-                <w:lang w:eastAsia="pt-BR"/>
-              </w:rPr>
-              <w:t>Alta</w:t>
-            </w:r>
           </w:p>
         </w:tc>
       </w:tr>
@@ -2096,9 +2542,19 @@
           <w:rFonts w:ascii="Times New Roman" w:eastAsia="Times New Roman" w:hAnsi="Times New Roman" w:cs="Times New Roman"/>
           <w:sz w:val="24"/>
           <w:szCs w:val="24"/>
-          <w:lang w:eastAsia="pt-BR"/>
-        </w:rPr>
-        <w:t>Linguagens de programação, softwares editores, etc.</w:t>
+          <w:highlight w:val="yellow"/>
+          <w:lang w:eastAsia="pt-BR"/>
+        </w:rPr>
+        <w:t>Linguagens de programação, softwares editores, etc</w:t>
+      </w:r>
+      <w:r>
+        <w:rPr>
+          <w:rFonts w:ascii="Times New Roman" w:eastAsia="Times New Roman" w:hAnsi="Times New Roman" w:cs="Times New Roman"/>
+          <w:sz w:val="24"/>
+          <w:szCs w:val="24"/>
+          <w:lang w:eastAsia="pt-BR"/>
+        </w:rPr>
+        <w:t>.</w:t>
       </w:r>
     </w:p>
     <w:p>
@@ -2170,6 +2626,7 @@
           <w:rFonts w:ascii="Courier New" w:eastAsia="Times New Roman" w:hAnsi="Courier New" w:cs="Courier New"/>
           <w:sz w:val="24"/>
           <w:szCs w:val="24"/>
+          <w:highlight w:val="yellow"/>
           <w:lang w:eastAsia="pt-BR"/>
         </w:rPr>
         <w:t>//Todo o código fonte implementado</w:t>
@@ -2230,9 +2687,9 @@
           <w:rFonts w:ascii="Times New Roman" w:eastAsia="Times New Roman" w:hAnsi="Times New Roman" w:cs="Times New Roman"/>
           <w:sz w:val="24"/>
           <w:szCs w:val="24"/>
-          <w:lang w:eastAsia="pt-BR"/>
-        </w:rPr>
-        <w:lastRenderedPageBreak/>
+          <w:highlight w:val="yellow"/>
+          <w:lang w:eastAsia="pt-BR"/>
+        </w:rPr>
         <w:t>Prints e descrição de testes realizados em caso de ter sido criado minimamente um protótipo testável ou versão implementada de solução.</w:t>
       </w:r>
     </w:p>
@@ -2326,6 +2783,7 @@
           <w:rFonts w:ascii="Times New Roman" w:eastAsia="Times New Roman" w:hAnsi="Times New Roman" w:cs="Times New Roman"/>
           <w:sz w:val="24"/>
           <w:szCs w:val="24"/>
+          <w:highlight w:val="yellow"/>
           <w:lang w:eastAsia="pt-BR"/>
         </w:rPr>
         <w:t>Caso tenha sido desenvolvido um produto, como seria o processo de instalação/implantação do mesmo para uso.</w:t>
@@ -2372,6 +2830,7 @@
           <w:rFonts w:ascii="Times New Roman" w:eastAsia="Times New Roman" w:hAnsi="Times New Roman" w:cs="Times New Roman"/>
           <w:sz w:val="24"/>
           <w:szCs w:val="24"/>
+          <w:highlight w:val="yellow"/>
           <w:lang w:eastAsia="pt-BR"/>
         </w:rPr>
         <w:t>Em caso de haver um produto, como poderia ser realizado um processo de monitoramento do uso do produto pelos clientes.</w:t>
@@ -2418,6 +2877,7 @@
           <w:rFonts w:ascii="Times New Roman" w:eastAsia="Times New Roman" w:hAnsi="Times New Roman" w:cs="Times New Roman"/>
           <w:sz w:val="24"/>
           <w:szCs w:val="24"/>
+          <w:highlight w:val="yellow"/>
           <w:lang w:eastAsia="pt-BR"/>
         </w:rPr>
         <w:t>Este documento serve como guia para desenvolvimento, manutenção e evolução do software, garantindo sua qualidade e continuidade. Para mais detalhes, consulte a documentação técnica e código-fonte disponível no repositório do projeto.</w:t>
@@ -2464,6 +2924,7 @@
           <w:rFonts w:ascii="Times New Roman" w:eastAsia="Times New Roman" w:hAnsi="Times New Roman" w:cs="Times New Roman"/>
           <w:sz w:val="24"/>
           <w:szCs w:val="24"/>
+          <w:highlight w:val="yellow"/>
           <w:lang w:eastAsia="pt-BR"/>
         </w:rPr>
         <w:t>[Listar diagramas, fluxogramas e outros documentos complementares]</w:t>
@@ -2514,16 +2975,19 @@
           <w:rFonts w:ascii="Times New Roman" w:eastAsia="Times New Roman" w:hAnsi="Times New Roman" w:cs="Times New Roman"/>
           <w:sz w:val="24"/>
           <w:szCs w:val="24"/>
-          <w:lang w:eastAsia="pt-BR"/>
-        </w:rPr>
-      </w:pPr>
-      <w:r>
-        <w:rPr>
-          <w:rFonts w:ascii="Times New Roman" w:eastAsia="Times New Roman" w:hAnsi="Times New Roman" w:cs="Times New Roman"/>
-          <w:sz w:val="24"/>
-          <w:szCs w:val="24"/>
-          <w:lang w:eastAsia="pt-BR"/>
-        </w:rPr>
+          <w:highlight w:val="yellow"/>
+          <w:lang w:eastAsia="pt-BR"/>
+        </w:rPr>
+      </w:pPr>
+      <w:r>
+        <w:rPr>
+          <w:rFonts w:ascii="Times New Roman" w:eastAsia="Times New Roman" w:hAnsi="Times New Roman" w:cs="Times New Roman"/>
+          <w:sz w:val="24"/>
+          <w:szCs w:val="24"/>
+          <w:highlight w:val="yellow"/>
+          <w:lang w:eastAsia="pt-BR"/>
+        </w:rPr>
+        <w:lastRenderedPageBreak/>
         <w:t>[]</w:t>
       </w:r>
     </w:p>
@@ -2535,14 +2999,16 @@
           <w:rFonts w:ascii="Times New Roman" w:eastAsia="Times New Roman" w:hAnsi="Times New Roman" w:cs="Times New Roman"/>
           <w:sz w:val="24"/>
           <w:szCs w:val="24"/>
-          <w:lang w:eastAsia="pt-BR"/>
-        </w:rPr>
-      </w:pPr>
-      <w:r>
-        <w:rPr>
-          <w:rFonts w:ascii="Times New Roman" w:eastAsia="Times New Roman" w:hAnsi="Times New Roman" w:cs="Times New Roman"/>
-          <w:sz w:val="24"/>
-          <w:szCs w:val="24"/>
+          <w:highlight w:val="yellow"/>
+          <w:lang w:eastAsia="pt-BR"/>
+        </w:rPr>
+      </w:pPr>
+      <w:r>
+        <w:rPr>
+          <w:rFonts w:ascii="Times New Roman" w:eastAsia="Times New Roman" w:hAnsi="Times New Roman" w:cs="Times New Roman"/>
+          <w:sz w:val="24"/>
+          <w:szCs w:val="24"/>
+          <w:highlight w:val="yellow"/>
           <w:lang w:eastAsia="pt-BR"/>
         </w:rPr>
         <w:t>Figura 1: protótipo montado.</w:t>
@@ -2556,14 +3022,16 @@
           <w:rFonts w:ascii="Times New Roman" w:eastAsia="Times New Roman" w:hAnsi="Times New Roman" w:cs="Times New Roman"/>
           <w:sz w:val="24"/>
           <w:szCs w:val="24"/>
-          <w:lang w:eastAsia="pt-BR"/>
-        </w:rPr>
-      </w:pPr>
-      <w:r>
-        <w:rPr>
-          <w:rFonts w:ascii="Times New Roman" w:eastAsia="Times New Roman" w:hAnsi="Times New Roman" w:cs="Times New Roman"/>
-          <w:sz w:val="24"/>
-          <w:szCs w:val="24"/>
+          <w:highlight w:val="yellow"/>
+          <w:lang w:eastAsia="pt-BR"/>
+        </w:rPr>
+      </w:pPr>
+      <w:r>
+        <w:rPr>
+          <w:rFonts w:ascii="Times New Roman" w:eastAsia="Times New Roman" w:hAnsi="Times New Roman" w:cs="Times New Roman"/>
+          <w:sz w:val="24"/>
+          <w:szCs w:val="24"/>
+          <w:highlight w:val="yellow"/>
           <w:lang w:eastAsia="pt-BR"/>
         </w:rPr>
         <w:t>[]</w:t>
@@ -2585,9 +3053,19 @@
           <w:rFonts w:ascii="Times New Roman" w:eastAsia="Times New Roman" w:hAnsi="Times New Roman" w:cs="Times New Roman"/>
           <w:sz w:val="24"/>
           <w:szCs w:val="24"/>
-          <w:lang w:eastAsia="pt-BR"/>
-        </w:rPr>
-        <w:t>Figura 2: protótipo em funcionamento.</w:t>
+          <w:highlight w:val="yellow"/>
+          <w:lang w:eastAsia="pt-BR"/>
+        </w:rPr>
+        <w:t>Figura 2: protótipo em funcionamento</w:t>
+      </w:r>
+      <w:r>
+        <w:rPr>
+          <w:rFonts w:ascii="Times New Roman" w:eastAsia="Times New Roman" w:hAnsi="Times New Roman" w:cs="Times New Roman"/>
+          <w:sz w:val="24"/>
+          <w:szCs w:val="24"/>
+          <w:lang w:eastAsia="pt-BR"/>
+        </w:rPr>
+        <w:t>.</w:t>
       </w:r>
     </w:p>
     <w:p>

</xml_diff>